<commit_message>
Alteração no nome do Carlos (Nome completo)- Corrigido
</commit_message>
<xml_diff>
--- a/Trabalho Inovacao (Vanilde).docx
+++ b/Trabalho Inovacao (Vanilde).docx
@@ -35,7 +35,7 @@
                 <w:docPartGallery w:val="Cover Pages"/>
                 <w:docPartUnique w:val="true"/>
               </w:docPartObj>
-              <w:id w:val="811051123"/>
+              <w:id w:val="1148937470"/>
             </w:sdtPr>
             <w:sdtContent>
               <w:p>
@@ -107,7 +107,13 @@
                   <w:rPr>
                     <w:bCs/>
                   </w:rPr>
-                  <w:t>Carlos André Santos da Silva</w:t>
+                  <w:t>Carlos André Santos da Silv</w:t>
+                </w:r>
+                <w:r>
+                  <w:rPr>
+                    <w:bCs/>
+                  </w:rPr>
+                  <w:t>a</w:t>
                 </w:r>
               </w:p>
               <w:p>
@@ -462,8 +468,8 @@
         <w:jc w:val="both"/>
         <w:rPr/>
       </w:pPr>
-      <w:bookmarkStart w:id="0" w:name="_Toc414370708"/>
-      <w:bookmarkStart w:id="1" w:name="_Toc387402177"/>
+      <w:bookmarkStart w:id="0" w:name="_Toc387402177"/>
+      <w:bookmarkStart w:id="1" w:name="_Toc414370708"/>
       <w:bookmarkEnd w:id="0"/>
       <w:bookmarkEnd w:id="1"/>
       <w:r>
@@ -562,8 +568,8 @@
         <w:jc w:val="both"/>
         <w:rPr/>
       </w:pPr>
-      <w:bookmarkStart w:id="3" w:name="_Toc414370711"/>
-      <w:bookmarkStart w:id="4" w:name="_Toc387404702"/>
+      <w:bookmarkStart w:id="3" w:name="_Toc387404702"/>
+      <w:bookmarkStart w:id="4" w:name="_Toc414370711"/>
       <w:r>
         <w:rPr>
           <w:rFonts w:cs="Arial" w:ascii="Arial" w:hAnsi="Arial"/>
@@ -592,10 +598,10 @@
         <w:jc w:val="both"/>
         <w:rPr/>
       </w:pPr>
-      <w:bookmarkStart w:id="5" w:name="_Toc414370710"/>
-      <w:bookmarkStart w:id="6" w:name="_Toc387404701"/>
-      <w:bookmarkStart w:id="7" w:name="_Toc387402313"/>
-      <w:bookmarkStart w:id="8" w:name="_Toc387402179"/>
+      <w:bookmarkStart w:id="5" w:name="_Toc387402179"/>
+      <w:bookmarkStart w:id="6" w:name="_Toc387402313"/>
+      <w:bookmarkStart w:id="7" w:name="_Toc387404701"/>
+      <w:bookmarkStart w:id="8" w:name="_Toc414370710"/>
       <w:r>
         <w:rPr>
           <w:rStyle w:val="BookTitle"/>
@@ -632,8 +638,8 @@
         <w:jc w:val="both"/>
         <w:rPr/>
       </w:pPr>
-      <w:bookmarkStart w:id="9" w:name="_Toc414370713"/>
-      <w:bookmarkStart w:id="10" w:name="_Toc387404704"/>
+      <w:bookmarkStart w:id="9" w:name="_Toc387404704"/>
+      <w:bookmarkStart w:id="10" w:name="_Toc414370713"/>
       <w:r>
         <w:rPr>
           <w:rFonts w:cs="Arial" w:ascii="Arial" w:hAnsi="Arial"/>
@@ -666,8 +672,8 @@
         <w:jc w:val="both"/>
         <w:rPr/>
       </w:pPr>
-      <w:bookmarkStart w:id="11" w:name="_Toc414370714"/>
-      <w:bookmarkStart w:id="12" w:name="_Toc387404705"/>
+      <w:bookmarkStart w:id="11" w:name="_Toc387404705"/>
+      <w:bookmarkStart w:id="12" w:name="_Toc414370714"/>
       <w:bookmarkEnd w:id="11"/>
       <w:bookmarkEnd w:id="12"/>
       <w:r>
@@ -691,8 +697,8 @@
         <w:jc w:val="both"/>
         <w:rPr/>
       </w:pPr>
-      <w:bookmarkStart w:id="13" w:name="_Toc414370717"/>
-      <w:bookmarkStart w:id="14" w:name="_Toc387404708"/>
+      <w:bookmarkStart w:id="13" w:name="_Toc387404708"/>
+      <w:bookmarkStart w:id="14" w:name="_Toc414370717"/>
       <w:r>
         <w:rPr>
           <w:rFonts w:cs="Arial" w:ascii="Arial" w:hAnsi="Arial"/>
@@ -725,8 +731,8 @@
         <w:jc w:val="both"/>
         <w:rPr/>
       </w:pPr>
-      <w:bookmarkStart w:id="15" w:name="_Toc414370716"/>
-      <w:bookmarkStart w:id="16" w:name="_Toc387404707"/>
+      <w:bookmarkStart w:id="15" w:name="_Toc387404707"/>
+      <w:bookmarkStart w:id="16" w:name="_Toc414370716"/>
       <w:bookmarkEnd w:id="15"/>
       <w:bookmarkEnd w:id="16"/>
       <w:r>
@@ -776,8 +782,8 @@
         <w:outlineLvl w:val="0"/>
         <w:rPr/>
       </w:pPr>
-      <w:bookmarkStart w:id="17" w:name="_Toc414370719"/>
-      <w:bookmarkStart w:id="18" w:name="_Toc387402180"/>
+      <w:bookmarkStart w:id="17" w:name="_Toc387402180"/>
+      <w:bookmarkStart w:id="18" w:name="_Toc414370719"/>
       <w:r>
         <w:rPr>
           <w:rStyle w:val="BookTitle"/>
@@ -790,8 +796,8 @@
         </w:rPr>
         <w:t>1.2. Objetivos</w:t>
       </w:r>
-      <w:bookmarkStart w:id="19" w:name="_Toc387402315"/>
-      <w:bookmarkStart w:id="20" w:name="_Toc387402181"/>
+      <w:bookmarkStart w:id="19" w:name="_Toc387402181"/>
+      <w:bookmarkStart w:id="20" w:name="_Toc387402315"/>
       <w:bookmarkEnd w:id="17"/>
       <w:bookmarkEnd w:id="18"/>
       <w:r>
@@ -850,8 +856,8 @@
         <w:jc w:val="both"/>
         <w:rPr/>
       </w:pPr>
-      <w:bookmarkStart w:id="21" w:name="_Toc414370721"/>
-      <w:bookmarkStart w:id="22" w:name="_Toc387404712"/>
+      <w:bookmarkStart w:id="21" w:name="_Toc387404712"/>
+      <w:bookmarkStart w:id="22" w:name="_Toc414370721"/>
       <w:bookmarkEnd w:id="21"/>
       <w:bookmarkEnd w:id="22"/>
       <w:r>
@@ -871,8 +877,8 @@
         <w:jc w:val="both"/>
         <w:rPr/>
       </w:pPr>
-      <w:bookmarkStart w:id="23" w:name="_Toc414370720"/>
-      <w:bookmarkStart w:id="24" w:name="_Toc387404711"/>
+      <w:bookmarkStart w:id="23" w:name="_Toc387404711"/>
+      <w:bookmarkStart w:id="24" w:name="_Toc414370720"/>
       <w:r>
         <w:rPr>
           <w:rFonts w:cs="Arial" w:ascii="Arial" w:hAnsi="Arial"/>
@@ -901,8 +907,8 @@
         <w:jc w:val="both"/>
         <w:rPr/>
       </w:pPr>
-      <w:bookmarkStart w:id="25" w:name="_Toc414370722"/>
-      <w:bookmarkStart w:id="26" w:name="_Toc387404713"/>
+      <w:bookmarkStart w:id="25" w:name="_Toc387404713"/>
+      <w:bookmarkStart w:id="26" w:name="_Toc414370722"/>
       <w:r>
         <w:rPr>
           <w:rFonts w:cs="Arial" w:ascii="Arial" w:hAnsi="Arial"/>
@@ -935,8 +941,8 @@
         <w:jc w:val="both"/>
         <w:rPr/>
       </w:pPr>
-      <w:bookmarkStart w:id="27" w:name="_Toc414370723"/>
-      <w:bookmarkStart w:id="28" w:name="_Toc387404714"/>
+      <w:bookmarkStart w:id="27" w:name="_Toc387404714"/>
+      <w:bookmarkStart w:id="28" w:name="_Toc414370723"/>
       <w:bookmarkEnd w:id="27"/>
       <w:bookmarkEnd w:id="28"/>
       <w:r>
@@ -960,8 +966,8 @@
         <w:jc w:val="both"/>
         <w:rPr/>
       </w:pPr>
-      <w:bookmarkStart w:id="29" w:name="_Toc414370724"/>
-      <w:bookmarkStart w:id="30" w:name="_Toc387404715"/>
+      <w:bookmarkStart w:id="29" w:name="_Toc387404715"/>
+      <w:bookmarkStart w:id="30" w:name="_Toc414370724"/>
       <w:bookmarkEnd w:id="29"/>
       <w:bookmarkEnd w:id="30"/>
       <w:r>
@@ -985,8 +991,8 @@
         <w:jc w:val="both"/>
         <w:rPr/>
       </w:pPr>
-      <w:bookmarkStart w:id="31" w:name="_Toc414370727"/>
-      <w:bookmarkStart w:id="32" w:name="_Toc387404718"/>
+      <w:bookmarkStart w:id="31" w:name="_Toc387404718"/>
+      <w:bookmarkStart w:id="32" w:name="_Toc414370727"/>
       <w:r>
         <w:rPr>
           <w:rFonts w:cs="Arial" w:ascii="Arial" w:hAnsi="Arial"/>
@@ -1019,8 +1025,8 @@
         <w:jc w:val="both"/>
         <w:rPr/>
       </w:pPr>
-      <w:bookmarkStart w:id="33" w:name="_Toc414370728"/>
-      <w:bookmarkStart w:id="34" w:name="_Toc387404719"/>
+      <w:bookmarkStart w:id="33" w:name="_Toc387404719"/>
+      <w:bookmarkStart w:id="34" w:name="_Toc414370728"/>
       <w:r>
         <w:rPr>
           <w:rFonts w:cs="Arial" w:ascii="Arial" w:hAnsi="Arial"/>
@@ -1100,8 +1106,8 @@
         <w:outlineLvl w:val="0"/>
         <w:rPr/>
       </w:pPr>
-      <w:bookmarkStart w:id="35" w:name="_Toc414370729"/>
-      <w:bookmarkStart w:id="36" w:name="_Toc387402189"/>
+      <w:bookmarkStart w:id="35" w:name="_Toc387402189"/>
+      <w:bookmarkStart w:id="36" w:name="_Toc414370729"/>
       <w:r>
         <w:rPr>
           <w:rStyle w:val="BookTitle"/>
@@ -1200,10 +1206,10 @@
         <w:jc w:val="both"/>
         <w:rPr/>
       </w:pPr>
-      <w:bookmarkStart w:id="37" w:name="_Toc414370730"/>
-      <w:bookmarkStart w:id="38" w:name="_Toc387404721"/>
-      <w:bookmarkStart w:id="39" w:name="_Toc387402324"/>
-      <w:bookmarkStart w:id="40" w:name="_Toc387402190"/>
+      <w:bookmarkStart w:id="37" w:name="_Toc387402190"/>
+      <w:bookmarkStart w:id="38" w:name="_Toc387402324"/>
+      <w:bookmarkStart w:id="39" w:name="_Toc387404721"/>
+      <w:bookmarkStart w:id="40" w:name="_Toc414370730"/>
       <w:bookmarkEnd w:id="37"/>
       <w:bookmarkEnd w:id="38"/>
       <w:bookmarkEnd w:id="39"/>
@@ -1232,10 +1238,10 @@
         <w:jc w:val="both"/>
         <w:rPr/>
       </w:pPr>
-      <w:bookmarkStart w:id="41" w:name="_Toc414370731"/>
-      <w:bookmarkStart w:id="42" w:name="_Toc387404722"/>
-      <w:bookmarkStart w:id="43" w:name="_Toc387402325"/>
-      <w:bookmarkStart w:id="44" w:name="_Toc387402191"/>
+      <w:bookmarkStart w:id="41" w:name="_Toc387402191"/>
+      <w:bookmarkStart w:id="42" w:name="_Toc387402325"/>
+      <w:bookmarkStart w:id="43" w:name="_Toc387404722"/>
+      <w:bookmarkStart w:id="44" w:name="_Toc414370731"/>
       <w:bookmarkEnd w:id="41"/>
       <w:bookmarkEnd w:id="42"/>
       <w:bookmarkEnd w:id="43"/>
@@ -1288,10 +1294,10 @@
         <w:jc w:val="both"/>
         <w:rPr/>
       </w:pPr>
-      <w:bookmarkStart w:id="45" w:name="_Toc414370732"/>
-      <w:bookmarkStart w:id="46" w:name="_Toc387404723"/>
-      <w:bookmarkStart w:id="47" w:name="_Toc387402326"/>
-      <w:bookmarkStart w:id="48" w:name="_Toc387402192"/>
+      <w:bookmarkStart w:id="45" w:name="_Toc387402192"/>
+      <w:bookmarkStart w:id="46" w:name="_Toc387402326"/>
+      <w:bookmarkStart w:id="47" w:name="_Toc387404723"/>
+      <w:bookmarkStart w:id="48" w:name="_Toc414370732"/>
       <w:r>
         <w:rPr>
           <w:rStyle w:val="BookTitle"/>
@@ -1512,10 +1518,10 @@
         <w:spacing w:before="0" w:after="360"/>
         <w:rPr/>
       </w:pPr>
-      <w:bookmarkStart w:id="49" w:name="_Toc414370735"/>
-      <w:bookmarkStart w:id="50" w:name="_Toc387402197"/>
-      <w:bookmarkStart w:id="51" w:name="_Toc414370736"/>
-      <w:bookmarkStart w:id="52" w:name="_Toc387402198"/>
+      <w:bookmarkStart w:id="49" w:name="_Toc387402198"/>
+      <w:bookmarkStart w:id="50" w:name="_Toc414370736"/>
+      <w:bookmarkStart w:id="51" w:name="_Toc387402197"/>
+      <w:bookmarkStart w:id="52" w:name="_Toc414370735"/>
       <w:bookmarkEnd w:id="49"/>
       <w:bookmarkEnd w:id="50"/>
       <w:bookmarkEnd w:id="51"/>
@@ -1565,8 +1571,8 @@
         <w:spacing w:before="120" w:after="240"/>
         <w:rPr/>
       </w:pPr>
-      <w:bookmarkStart w:id="53" w:name="_Toc4143707361"/>
-      <w:bookmarkStart w:id="54" w:name="_Toc3874021981"/>
+      <w:bookmarkStart w:id="53" w:name="_Toc3874021981"/>
+      <w:bookmarkStart w:id="54" w:name="_Toc4143707361"/>
       <w:bookmarkEnd w:id="53"/>
       <w:bookmarkEnd w:id="54"/>
       <w:r>
@@ -1589,10 +1595,10 @@
         <w:jc w:val="both"/>
         <w:rPr/>
       </w:pPr>
-      <w:bookmarkStart w:id="55" w:name="_Toc414370737"/>
-      <w:bookmarkStart w:id="56" w:name="_Toc387404730"/>
-      <w:bookmarkStart w:id="57" w:name="_Toc387402333"/>
-      <w:bookmarkStart w:id="58" w:name="_Toc387402199"/>
+      <w:bookmarkStart w:id="55" w:name="_Toc387402199"/>
+      <w:bookmarkStart w:id="56" w:name="_Toc387402333"/>
+      <w:bookmarkStart w:id="57" w:name="_Toc387404730"/>
+      <w:bookmarkStart w:id="58" w:name="_Toc414370737"/>
       <w:r>
         <w:rPr>
           <w:rStyle w:val="BookTitle"/>
@@ -1653,10 +1659,10 @@
         <w:jc w:val="both"/>
         <w:rPr/>
       </w:pPr>
-      <w:bookmarkStart w:id="59" w:name="_Toc414370738"/>
-      <w:bookmarkStart w:id="60" w:name="_Toc387404731"/>
-      <w:bookmarkStart w:id="61" w:name="_Toc387402334"/>
-      <w:bookmarkStart w:id="62" w:name="_Toc387402200"/>
+      <w:bookmarkStart w:id="59" w:name="_Toc387402200"/>
+      <w:bookmarkStart w:id="60" w:name="_Toc387402334"/>
+      <w:bookmarkStart w:id="61" w:name="_Toc387404731"/>
+      <w:bookmarkStart w:id="62" w:name="_Toc414370738"/>
       <w:bookmarkEnd w:id="59"/>
       <w:bookmarkEnd w:id="60"/>
       <w:bookmarkEnd w:id="61"/>
@@ -1685,10 +1691,10 @@
         <w:jc w:val="both"/>
         <w:rPr/>
       </w:pPr>
-      <w:bookmarkStart w:id="63" w:name="_Toc414370739"/>
-      <w:bookmarkStart w:id="64" w:name="_Toc387404732"/>
-      <w:bookmarkStart w:id="65" w:name="_Toc387402335"/>
-      <w:bookmarkStart w:id="66" w:name="_Toc387402201"/>
+      <w:bookmarkStart w:id="63" w:name="_Toc387402201"/>
+      <w:bookmarkStart w:id="64" w:name="_Toc387402335"/>
+      <w:bookmarkStart w:id="65" w:name="_Toc387404732"/>
+      <w:bookmarkStart w:id="66" w:name="_Toc414370739"/>
       <w:bookmarkEnd w:id="63"/>
       <w:bookmarkEnd w:id="64"/>
       <w:bookmarkEnd w:id="65"/>
@@ -1717,10 +1723,10 @@
         <w:jc w:val="both"/>
         <w:rPr/>
       </w:pPr>
-      <w:bookmarkStart w:id="67" w:name="_Toc414370740"/>
-      <w:bookmarkStart w:id="68" w:name="_Toc387404733"/>
-      <w:bookmarkStart w:id="69" w:name="_Toc387402336"/>
-      <w:bookmarkStart w:id="70" w:name="_Toc387402202"/>
+      <w:bookmarkStart w:id="67" w:name="_Toc387402202"/>
+      <w:bookmarkStart w:id="68" w:name="_Toc387402336"/>
+      <w:bookmarkStart w:id="69" w:name="_Toc387404733"/>
+      <w:bookmarkStart w:id="70" w:name="_Toc414370740"/>
       <w:bookmarkEnd w:id="67"/>
       <w:bookmarkEnd w:id="68"/>
       <w:bookmarkEnd w:id="69"/>
@@ -1749,10 +1755,10 @@
         <w:jc w:val="both"/>
         <w:rPr/>
       </w:pPr>
-      <w:bookmarkStart w:id="71" w:name="_Toc414370741"/>
-      <w:bookmarkStart w:id="72" w:name="_Toc387404734"/>
-      <w:bookmarkStart w:id="73" w:name="_Toc387402337"/>
-      <w:bookmarkStart w:id="74" w:name="_Toc387402203"/>
+      <w:bookmarkStart w:id="71" w:name="_Toc387402203"/>
+      <w:bookmarkStart w:id="72" w:name="_Toc387402337"/>
+      <w:bookmarkStart w:id="73" w:name="_Toc387404734"/>
+      <w:bookmarkStart w:id="74" w:name="_Toc414370741"/>
       <w:bookmarkEnd w:id="71"/>
       <w:bookmarkEnd w:id="72"/>
       <w:bookmarkEnd w:id="73"/>
@@ -1805,10 +1811,10 @@
         <w:jc w:val="both"/>
         <w:rPr/>
       </w:pPr>
-      <w:bookmarkStart w:id="75" w:name="_Toc414370742"/>
-      <w:bookmarkStart w:id="76" w:name="_Toc387404735"/>
-      <w:bookmarkStart w:id="77" w:name="_Toc387402338"/>
-      <w:bookmarkStart w:id="78" w:name="_Toc387402204"/>
+      <w:bookmarkStart w:id="75" w:name="_Toc387402204"/>
+      <w:bookmarkStart w:id="76" w:name="_Toc387402338"/>
+      <w:bookmarkStart w:id="77" w:name="_Toc387404735"/>
+      <w:bookmarkStart w:id="78" w:name="_Toc414370742"/>
       <w:bookmarkEnd w:id="75"/>
       <w:bookmarkEnd w:id="76"/>
       <w:bookmarkEnd w:id="77"/>
@@ -1833,10 +1839,10 @@
         <w:jc w:val="both"/>
         <w:rPr/>
       </w:pPr>
-      <w:bookmarkStart w:id="79" w:name="_Toc414370743"/>
-      <w:bookmarkStart w:id="80" w:name="_Toc387404736"/>
-      <w:bookmarkStart w:id="81" w:name="_Toc387402339"/>
-      <w:bookmarkStart w:id="82" w:name="_Toc387402205"/>
+      <w:bookmarkStart w:id="79" w:name="_Toc387402205"/>
+      <w:bookmarkStart w:id="80" w:name="_Toc387402339"/>
+      <w:bookmarkStart w:id="81" w:name="_Toc387404736"/>
+      <w:bookmarkStart w:id="82" w:name="_Toc414370743"/>
       <w:bookmarkEnd w:id="79"/>
       <w:bookmarkEnd w:id="80"/>
       <w:bookmarkEnd w:id="81"/>
@@ -1887,8 +1893,8 @@
         <w:spacing w:before="120" w:after="240"/>
         <w:rPr/>
       </w:pPr>
-      <w:bookmarkStart w:id="83" w:name="_Toc414370744"/>
-      <w:bookmarkStart w:id="84" w:name="_Toc387402206"/>
+      <w:bookmarkStart w:id="83" w:name="_Toc387402206"/>
+      <w:bookmarkStart w:id="84" w:name="_Toc414370744"/>
       <w:bookmarkEnd w:id="83"/>
       <w:bookmarkEnd w:id="84"/>
       <w:r>
@@ -1911,10 +1917,10 @@
         <w:jc w:val="both"/>
         <w:rPr/>
       </w:pPr>
-      <w:bookmarkStart w:id="85" w:name="_Toc414370745"/>
-      <w:bookmarkStart w:id="86" w:name="_Toc387404740"/>
-      <w:bookmarkStart w:id="87" w:name="_Toc387402341"/>
-      <w:bookmarkStart w:id="88" w:name="_Toc387402207"/>
+      <w:bookmarkStart w:id="85" w:name="_Toc387402207"/>
+      <w:bookmarkStart w:id="86" w:name="_Toc387402341"/>
+      <w:bookmarkStart w:id="87" w:name="_Toc387404740"/>
+      <w:bookmarkStart w:id="88" w:name="_Toc414370745"/>
       <w:bookmarkEnd w:id="85"/>
       <w:bookmarkEnd w:id="86"/>
       <w:bookmarkEnd w:id="87"/>
@@ -1985,8 +1991,8 @@
         <w:spacing w:before="120" w:after="240"/>
         <w:rPr/>
       </w:pPr>
-      <w:bookmarkStart w:id="89" w:name="_Toc414370746"/>
-      <w:bookmarkStart w:id="90" w:name="_Toc387402214"/>
+      <w:bookmarkStart w:id="89" w:name="_Toc387402214"/>
+      <w:bookmarkStart w:id="90" w:name="_Toc414370746"/>
       <w:bookmarkEnd w:id="89"/>
       <w:bookmarkEnd w:id="90"/>
       <w:r>
@@ -2009,10 +2015,10 @@
         <w:jc w:val="both"/>
         <w:rPr/>
       </w:pPr>
-      <w:bookmarkStart w:id="91" w:name="_Toc414370748"/>
-      <w:bookmarkStart w:id="92" w:name="_Toc387404749"/>
-      <w:bookmarkStart w:id="93" w:name="_Toc387402350"/>
-      <w:bookmarkStart w:id="94" w:name="_Toc387402216"/>
+      <w:bookmarkStart w:id="91" w:name="_Toc387402216"/>
+      <w:bookmarkStart w:id="92" w:name="_Toc387402350"/>
+      <w:bookmarkStart w:id="93" w:name="_Toc387404749"/>
+      <w:bookmarkStart w:id="94" w:name="_Toc414370748"/>
       <w:bookmarkEnd w:id="91"/>
       <w:bookmarkEnd w:id="92"/>
       <w:bookmarkEnd w:id="93"/>
@@ -2037,10 +2043,10 @@
         <w:jc w:val="both"/>
         <w:rPr/>
       </w:pPr>
-      <w:bookmarkStart w:id="95" w:name="_Toc414370747"/>
-      <w:bookmarkStart w:id="96" w:name="_Toc387404748"/>
-      <w:bookmarkStart w:id="97" w:name="_Toc387402349"/>
-      <w:bookmarkStart w:id="98" w:name="_Toc387402215"/>
+      <w:bookmarkStart w:id="95" w:name="_Toc387402215"/>
+      <w:bookmarkStart w:id="96" w:name="_Toc387402349"/>
+      <w:bookmarkStart w:id="97" w:name="_Toc387404748"/>
+      <w:bookmarkStart w:id="98" w:name="_Toc414370747"/>
       <w:bookmarkEnd w:id="95"/>
       <w:bookmarkEnd w:id="96"/>
       <w:bookmarkEnd w:id="97"/>
@@ -2151,7 +2157,7 @@
         <w:tblInd w:w="0" w:type="dxa"/>
         <w:tblCellMar>
           <w:top w:w="0" w:type="dxa"/>
-          <w:left w:w="98" w:type="dxa"/>
+          <w:left w:w="93" w:type="dxa"/>
           <w:bottom w:w="0" w:type="dxa"/>
           <w:right w:w="108" w:type="dxa"/>
         </w:tblCellMar>
@@ -2176,7 +2182,7 @@
             <w:tcBorders/>
             <w:shd w:fill="auto" w:val="clear"/>
             <w:tcMar>
-              <w:left w:w="98" w:type="dxa"/>
+              <w:left w:w="93" w:type="dxa"/>
             </w:tcMar>
             <w:vAlign w:val="center"/>
           </w:tcPr>
@@ -2203,7 +2209,7 @@
             <w:tcBorders/>
             <w:shd w:fill="auto" w:val="clear"/>
             <w:tcMar>
-              <w:left w:w="98" w:type="dxa"/>
+              <w:left w:w="93" w:type="dxa"/>
             </w:tcMar>
             <w:vAlign w:val="center"/>
           </w:tcPr>
@@ -2237,7 +2243,7 @@
             <w:tcBorders/>
             <w:shd w:fill="auto" w:val="clear"/>
             <w:tcMar>
-              <w:left w:w="98" w:type="dxa"/>
+              <w:left w:w="93" w:type="dxa"/>
             </w:tcMar>
             <w:vAlign w:val="center"/>
           </w:tcPr>
@@ -2263,7 +2269,7 @@
             <w:tcBorders/>
             <w:shd w:fill="auto" w:val="clear"/>
             <w:tcMar>
-              <w:left w:w="98" w:type="dxa"/>
+              <w:left w:w="93" w:type="dxa"/>
             </w:tcMar>
             <w:vAlign w:val="center"/>
           </w:tcPr>
@@ -2293,7 +2299,7 @@
             <w:tcBorders/>
             <w:shd w:fill="auto" w:val="clear"/>
             <w:tcMar>
-              <w:left w:w="98" w:type="dxa"/>
+              <w:left w:w="93" w:type="dxa"/>
             </w:tcMar>
             <w:vAlign w:val="center"/>
           </w:tcPr>
@@ -2319,7 +2325,7 @@
             <w:tcBorders/>
             <w:shd w:fill="auto" w:val="clear"/>
             <w:tcMar>
-              <w:left w:w="98" w:type="dxa"/>
+              <w:left w:w="93" w:type="dxa"/>
             </w:tcMar>
             <w:vAlign w:val="center"/>
           </w:tcPr>
@@ -2349,7 +2355,7 @@
             <w:tcBorders/>
             <w:shd w:fill="auto" w:val="clear"/>
             <w:tcMar>
-              <w:left w:w="98" w:type="dxa"/>
+              <w:left w:w="93" w:type="dxa"/>
             </w:tcMar>
             <w:vAlign w:val="center"/>
           </w:tcPr>
@@ -2375,7 +2381,7 @@
             <w:tcBorders/>
             <w:shd w:fill="auto" w:val="clear"/>
             <w:tcMar>
-              <w:left w:w="98" w:type="dxa"/>
+              <w:left w:w="93" w:type="dxa"/>
             </w:tcMar>
             <w:vAlign w:val="center"/>
           </w:tcPr>
@@ -2405,7 +2411,7 @@
             <w:tcBorders/>
             <w:shd w:fill="auto" w:val="clear"/>
             <w:tcMar>
-              <w:left w:w="98" w:type="dxa"/>
+              <w:left w:w="93" w:type="dxa"/>
             </w:tcMar>
             <w:vAlign w:val="center"/>
           </w:tcPr>
@@ -2437,7 +2443,7 @@
             <w:tcBorders/>
             <w:shd w:fill="auto" w:val="clear"/>
             <w:tcMar>
-              <w:left w:w="98" w:type="dxa"/>
+              <w:left w:w="93" w:type="dxa"/>
             </w:tcMar>
             <w:vAlign w:val="center"/>
           </w:tcPr>
@@ -2463,7 +2469,7 @@
             <w:tcBorders/>
             <w:shd w:fill="auto" w:val="clear"/>
             <w:tcMar>
-              <w:left w:w="98" w:type="dxa"/>
+              <w:left w:w="93" w:type="dxa"/>
             </w:tcMar>
             <w:vAlign w:val="center"/>
           </w:tcPr>
@@ -2493,7 +2499,7 @@
             <w:tcBorders/>
             <w:shd w:fill="auto" w:val="clear"/>
             <w:tcMar>
-              <w:left w:w="98" w:type="dxa"/>
+              <w:left w:w="93" w:type="dxa"/>
             </w:tcMar>
             <w:vAlign w:val="center"/>
           </w:tcPr>
@@ -2519,7 +2525,7 @@
             <w:tcBorders/>
             <w:shd w:fill="auto" w:val="clear"/>
             <w:tcMar>
-              <w:left w:w="98" w:type="dxa"/>
+              <w:left w:w="93" w:type="dxa"/>
             </w:tcMar>
             <w:vAlign w:val="center"/>
           </w:tcPr>
@@ -2549,7 +2555,7 @@
             <w:tcBorders/>
             <w:shd w:fill="auto" w:val="clear"/>
             <w:tcMar>
-              <w:left w:w="98" w:type="dxa"/>
+              <w:left w:w="93" w:type="dxa"/>
             </w:tcMar>
             <w:vAlign w:val="center"/>
           </w:tcPr>
@@ -2581,7 +2587,7 @@
             <w:tcBorders/>
             <w:shd w:fill="auto" w:val="clear"/>
             <w:tcMar>
-              <w:left w:w="98" w:type="dxa"/>
+              <w:left w:w="93" w:type="dxa"/>
             </w:tcMar>
             <w:vAlign w:val="center"/>
           </w:tcPr>
@@ -2607,7 +2613,7 @@
             <w:tcBorders/>
             <w:shd w:fill="auto" w:val="clear"/>
             <w:tcMar>
-              <w:left w:w="98" w:type="dxa"/>
+              <w:left w:w="93" w:type="dxa"/>
             </w:tcMar>
             <w:vAlign w:val="center"/>
           </w:tcPr>
@@ -2637,7 +2643,7 @@
             <w:tcBorders/>
             <w:shd w:fill="auto" w:val="clear"/>
             <w:tcMar>
-              <w:left w:w="98" w:type="dxa"/>
+              <w:left w:w="93" w:type="dxa"/>
             </w:tcMar>
             <w:vAlign w:val="center"/>
           </w:tcPr>
@@ -2663,7 +2669,7 @@
             <w:tcBorders/>
             <w:shd w:fill="auto" w:val="clear"/>
             <w:tcMar>
-              <w:left w:w="98" w:type="dxa"/>
+              <w:left w:w="93" w:type="dxa"/>
             </w:tcMar>
             <w:vAlign w:val="center"/>
           </w:tcPr>
@@ -2693,7 +2699,7 @@
             <w:tcBorders/>
             <w:shd w:fill="auto" w:val="clear"/>
             <w:tcMar>
-              <w:left w:w="98" w:type="dxa"/>
+              <w:left w:w="93" w:type="dxa"/>
             </w:tcMar>
             <w:vAlign w:val="center"/>
           </w:tcPr>
@@ -2724,7 +2730,7 @@
             <w:tcBorders/>
             <w:shd w:fill="auto" w:val="clear"/>
             <w:tcMar>
-              <w:left w:w="98" w:type="dxa"/>
+              <w:left w:w="93" w:type="dxa"/>
             </w:tcMar>
             <w:vAlign w:val="center"/>
           </w:tcPr>
@@ -2751,7 +2757,7 @@
             <w:tcBorders/>
             <w:shd w:fill="auto" w:val="clear"/>
             <w:tcMar>
-              <w:left w:w="98" w:type="dxa"/>
+              <w:left w:w="93" w:type="dxa"/>
             </w:tcMar>
           </w:tcPr>
           <w:p>
@@ -3121,9 +3127,9 @@
         </w:rPr>
         <w:t>C:</w:t>
       </w:r>
-      <w:bookmarkStart w:id="102" w:name="_Toc387404751"/>
+      <w:bookmarkStart w:id="102" w:name="_Toc387402218"/>
       <w:bookmarkStart w:id="103" w:name="_Toc387402352"/>
-      <w:bookmarkStart w:id="104" w:name="_Toc387402218"/>
+      <w:bookmarkStart w:id="104" w:name="_Toc387404751"/>
       <w:bookmarkEnd w:id="102"/>
       <w:bookmarkEnd w:id="103"/>
       <w:bookmarkEnd w:id="104"/>
@@ -3219,8 +3225,8 @@
         <w:ind w:left="788" w:hanging="431"/>
         <w:rPr/>
       </w:pPr>
-      <w:bookmarkStart w:id="105" w:name="_Toc387402195"/>
-      <w:bookmarkStart w:id="106" w:name="_Toc414370733"/>
+      <w:bookmarkStart w:id="105" w:name="_Toc414370733"/>
+      <w:bookmarkStart w:id="106" w:name="_Toc387402195"/>
       <w:r>
         <w:rPr>
           <w:rStyle w:val="BookTitle"/>
@@ -3255,10 +3261,10 @@
         <w:jc w:val="both"/>
         <w:rPr/>
       </w:pPr>
-      <w:bookmarkStart w:id="107" w:name="_Toc414370734"/>
-      <w:bookmarkStart w:id="108" w:name="_Toc387404727"/>
-      <w:bookmarkStart w:id="109" w:name="_Toc387402330"/>
-      <w:bookmarkStart w:id="110" w:name="_Toc387402196"/>
+      <w:bookmarkStart w:id="107" w:name="_Toc387402196"/>
+      <w:bookmarkStart w:id="108" w:name="_Toc387402330"/>
+      <w:bookmarkStart w:id="109" w:name="_Toc387404727"/>
+      <w:bookmarkStart w:id="110" w:name="_Toc414370734"/>
       <w:bookmarkEnd w:id="107"/>
       <w:bookmarkEnd w:id="108"/>
       <w:bookmarkEnd w:id="109"/>
@@ -3304,7 +3310,7 @@
         <w:tblInd w:w="0" w:type="dxa"/>
         <w:tblCellMar>
           <w:top w:w="0" w:type="dxa"/>
-          <w:left w:w="98" w:type="dxa"/>
+          <w:left w:w="93" w:type="dxa"/>
           <w:bottom w:w="0" w:type="dxa"/>
           <w:right w:w="108" w:type="dxa"/>
         </w:tblCellMar>
@@ -3329,7 +3335,7 @@
             <w:tcBorders/>
             <w:shd w:fill="auto" w:val="clear"/>
             <w:tcMar>
-              <w:left w:w="98" w:type="dxa"/>
+              <w:left w:w="93" w:type="dxa"/>
             </w:tcMar>
             <w:vAlign w:val="center"/>
           </w:tcPr>
@@ -3359,7 +3365,7 @@
             <w:tcBorders/>
             <w:shd w:fill="auto" w:val="clear"/>
             <w:tcMar>
-              <w:left w:w="98" w:type="dxa"/>
+              <w:left w:w="93" w:type="dxa"/>
             </w:tcMar>
             <w:vAlign w:val="center"/>
           </w:tcPr>
@@ -3408,7 +3414,7 @@
             <w:tcBorders/>
             <w:shd w:fill="auto" w:val="clear"/>
             <w:tcMar>
-              <w:left w:w="98" w:type="dxa"/>
+              <w:left w:w="93" w:type="dxa"/>
             </w:tcMar>
             <w:vAlign w:val="center"/>
           </w:tcPr>
@@ -3438,7 +3444,7 @@
             <w:tcBorders/>
             <w:shd w:fill="auto" w:val="clear"/>
             <w:tcMar>
-              <w:left w:w="98" w:type="dxa"/>
+              <w:left w:w="93" w:type="dxa"/>
             </w:tcMar>
             <w:vAlign w:val="center"/>
           </w:tcPr>
@@ -3468,7 +3474,7 @@
             <w:tcBorders/>
             <w:shd w:fill="auto" w:val="clear"/>
             <w:tcMar>
-              <w:left w:w="98" w:type="dxa"/>
+              <w:left w:w="93" w:type="dxa"/>
             </w:tcMar>
             <w:vAlign w:val="center"/>
           </w:tcPr>
@@ -3498,7 +3504,7 @@
             <w:tcBorders/>
             <w:shd w:fill="auto" w:val="clear"/>
             <w:tcMar>
-              <w:left w:w="98" w:type="dxa"/>
+              <w:left w:w="93" w:type="dxa"/>
             </w:tcMar>
             <w:vAlign w:val="center"/>
           </w:tcPr>
@@ -3528,7 +3534,7 @@
             <w:tcBorders/>
             <w:shd w:fill="auto" w:val="clear"/>
             <w:tcMar>
-              <w:left w:w="98" w:type="dxa"/>
+              <w:left w:w="93" w:type="dxa"/>
             </w:tcMar>
             <w:vAlign w:val="center"/>
           </w:tcPr>
@@ -3574,7 +3580,7 @@
             <w:tcBorders/>
             <w:shd w:fill="auto" w:val="clear"/>
             <w:tcMar>
-              <w:left w:w="98" w:type="dxa"/>
+              <w:left w:w="93" w:type="dxa"/>
             </w:tcMar>
             <w:vAlign w:val="center"/>
           </w:tcPr>
@@ -3611,7 +3617,7 @@
             <w:tcBorders/>
             <w:shd w:fill="auto" w:val="clear"/>
             <w:tcMar>
-              <w:left w:w="98" w:type="dxa"/>
+              <w:left w:w="93" w:type="dxa"/>
             </w:tcMar>
           </w:tcPr>
           <w:p>
@@ -3648,7 +3654,7 @@
             <w:tcBorders/>
             <w:shd w:fill="auto" w:val="clear"/>
             <w:tcMar>
-              <w:left w:w="98" w:type="dxa"/>
+              <w:left w:w="93" w:type="dxa"/>
             </w:tcMar>
             <w:vAlign w:val="center"/>
           </w:tcPr>
@@ -3686,7 +3692,7 @@
             <w:tcBorders/>
             <w:shd w:fill="auto" w:val="clear"/>
             <w:tcMar>
-              <w:left w:w="98" w:type="dxa"/>
+              <w:left w:w="93" w:type="dxa"/>
             </w:tcMar>
             <w:vAlign w:val="center"/>
           </w:tcPr>
@@ -3724,7 +3730,7 @@
             <w:tcBorders/>
             <w:shd w:fill="auto" w:val="clear"/>
             <w:tcMar>
-              <w:left w:w="98" w:type="dxa"/>
+              <w:left w:w="93" w:type="dxa"/>
             </w:tcMar>
             <w:vAlign w:val="center"/>
           </w:tcPr>
@@ -3762,7 +3768,7 @@
             <w:tcBorders/>
             <w:shd w:fill="auto" w:val="clear"/>
             <w:tcMar>
-              <w:left w:w="98" w:type="dxa"/>
+              <w:left w:w="93" w:type="dxa"/>
             </w:tcMar>
             <w:vAlign w:val="center"/>
           </w:tcPr>
@@ -3800,7 +3806,7 @@
             <w:tcBorders/>
             <w:shd w:fill="auto" w:val="clear"/>
             <w:tcMar>
-              <w:left w:w="98" w:type="dxa"/>
+              <w:left w:w="93" w:type="dxa"/>
             </w:tcMar>
             <w:vAlign w:val="center"/>
           </w:tcPr>
@@ -3843,7 +3849,7 @@
             <w:tcBorders/>
             <w:shd w:fill="auto" w:val="clear"/>
             <w:tcMar>
-              <w:left w:w="98" w:type="dxa"/>
+              <w:left w:w="93" w:type="dxa"/>
             </w:tcMar>
             <w:vAlign w:val="center"/>
           </w:tcPr>
@@ -3880,7 +3886,7 @@
             <w:tcBorders/>
             <w:shd w:fill="auto" w:val="clear"/>
             <w:tcMar>
-              <w:left w:w="98" w:type="dxa"/>
+              <w:left w:w="93" w:type="dxa"/>
             </w:tcMar>
           </w:tcPr>
           <w:p>
@@ -3917,7 +3923,7 @@
             <w:tcBorders/>
             <w:shd w:fill="auto" w:val="clear"/>
             <w:tcMar>
-              <w:left w:w="98" w:type="dxa"/>
+              <w:left w:w="93" w:type="dxa"/>
             </w:tcMar>
             <w:vAlign w:val="center"/>
           </w:tcPr>
@@ -3955,7 +3961,7 @@
             <w:tcBorders/>
             <w:shd w:fill="auto" w:val="clear"/>
             <w:tcMar>
-              <w:left w:w="98" w:type="dxa"/>
+              <w:left w:w="93" w:type="dxa"/>
             </w:tcMar>
             <w:vAlign w:val="center"/>
           </w:tcPr>
@@ -3993,7 +3999,7 @@
             <w:tcBorders/>
             <w:shd w:fill="auto" w:val="clear"/>
             <w:tcMar>
-              <w:left w:w="98" w:type="dxa"/>
+              <w:left w:w="93" w:type="dxa"/>
             </w:tcMar>
             <w:vAlign w:val="center"/>
           </w:tcPr>
@@ -4031,7 +4037,7 @@
             <w:tcBorders/>
             <w:shd w:fill="auto" w:val="clear"/>
             <w:tcMar>
-              <w:left w:w="98" w:type="dxa"/>
+              <w:left w:w="93" w:type="dxa"/>
             </w:tcMar>
             <w:vAlign w:val="center"/>
           </w:tcPr>
@@ -4069,7 +4075,7 @@
             <w:tcBorders/>
             <w:shd w:fill="auto" w:val="clear"/>
             <w:tcMar>
-              <w:left w:w="98" w:type="dxa"/>
+              <w:left w:w="93" w:type="dxa"/>
             </w:tcMar>
             <w:vAlign w:val="center"/>
           </w:tcPr>
@@ -4342,8 +4348,8 @@
         <w:contextualSpacing/>
         <w:rPr/>
       </w:pPr>
-      <w:bookmarkStart w:id="111" w:name="_Toc414370756"/>
-      <w:bookmarkStart w:id="112" w:name="_Toc387402237"/>
+      <w:bookmarkStart w:id="111" w:name="_Toc387402237"/>
+      <w:bookmarkStart w:id="112" w:name="_Toc414370756"/>
       <w:bookmarkEnd w:id="111"/>
       <w:bookmarkEnd w:id="112"/>
       <w:r>
@@ -4394,10 +4400,10 @@
         <w:contextualSpacing/>
         <w:rPr/>
       </w:pPr>
-      <w:bookmarkStart w:id="113" w:name="_Toc414370757"/>
-      <w:bookmarkStart w:id="114" w:name="_Toc387404771"/>
-      <w:bookmarkStart w:id="115" w:name="_Toc387402372"/>
-      <w:bookmarkStart w:id="116" w:name="_Toc387402238"/>
+      <w:bookmarkStart w:id="113" w:name="_Toc387402238"/>
+      <w:bookmarkStart w:id="114" w:name="_Toc387402372"/>
+      <w:bookmarkStart w:id="115" w:name="_Toc387404771"/>
+      <w:bookmarkStart w:id="116" w:name="_Toc414370757"/>
       <w:bookmarkEnd w:id="113"/>
       <w:bookmarkEnd w:id="114"/>
       <w:bookmarkEnd w:id="115"/>
@@ -4423,7 +4429,7 @@
         <w:tblInd w:w="0" w:type="dxa"/>
         <w:tblCellMar>
           <w:top w:w="0" w:type="dxa"/>
-          <w:left w:w="98" w:type="dxa"/>
+          <w:left w:w="93" w:type="dxa"/>
           <w:bottom w:w="0" w:type="dxa"/>
           <w:right w:w="108" w:type="dxa"/>
         </w:tblCellMar>
@@ -4431,8 +4437,8 @@
       </w:tblPr>
       <w:tblGrid>
         <w:gridCol w:w="2741"/>
-        <w:gridCol w:w="2772"/>
-        <w:gridCol w:w="2221"/>
+        <w:gridCol w:w="2771"/>
+        <w:gridCol w:w="2222"/>
         <w:gridCol w:w="1903"/>
       </w:tblGrid>
       <w:tr>
@@ -4445,7 +4451,7 @@
             <w:tcBorders/>
             <w:shd w:fill="auto" w:val="clear"/>
             <w:tcMar>
-              <w:left w:w="98" w:type="dxa"/>
+              <w:left w:w="93" w:type="dxa"/>
             </w:tcMar>
             <w:vAlign w:val="center"/>
           </w:tcPr>
@@ -4471,11 +4477,11 @@
         </w:tc>
         <w:tc>
           <w:tcPr>
-            <w:tcW w:w="2772" w:type="dxa"/>
+            <w:tcW w:w="2771" w:type="dxa"/>
             <w:tcBorders/>
             <w:shd w:fill="auto" w:val="clear"/>
             <w:tcMar>
-              <w:left w:w="98" w:type="dxa"/>
+              <w:left w:w="93" w:type="dxa"/>
             </w:tcMar>
             <w:vAlign w:val="center"/>
           </w:tcPr>
@@ -4486,10 +4492,10 @@
               <w:jc w:val="center"/>
               <w:rPr/>
             </w:pPr>
-            <w:bookmarkStart w:id="117" w:name="_Toc414370758"/>
-            <w:bookmarkStart w:id="118" w:name="_Toc387404772"/>
-            <w:bookmarkStart w:id="119" w:name="_Toc387402373"/>
-            <w:bookmarkStart w:id="120" w:name="_Toc387402239"/>
+            <w:bookmarkStart w:id="117" w:name="_Toc387402239"/>
+            <w:bookmarkStart w:id="118" w:name="_Toc387402373"/>
+            <w:bookmarkStart w:id="119" w:name="_Toc387404772"/>
+            <w:bookmarkStart w:id="120" w:name="_Toc414370758"/>
             <w:bookmarkEnd w:id="117"/>
             <w:bookmarkEnd w:id="118"/>
             <w:bookmarkEnd w:id="119"/>
@@ -4509,11 +4515,11 @@
         </w:tc>
         <w:tc>
           <w:tcPr>
-            <w:tcW w:w="2221" w:type="dxa"/>
+            <w:tcW w:w="2222" w:type="dxa"/>
             <w:tcBorders/>
             <w:shd w:fill="auto" w:val="clear"/>
             <w:tcMar>
-              <w:left w:w="98" w:type="dxa"/>
+              <w:left w:w="93" w:type="dxa"/>
             </w:tcMar>
             <w:vAlign w:val="center"/>
           </w:tcPr>
@@ -4524,10 +4530,10 @@
               <w:jc w:val="center"/>
               <w:rPr/>
             </w:pPr>
-            <w:bookmarkStart w:id="121" w:name="_Toc414370759"/>
-            <w:bookmarkStart w:id="122" w:name="_Toc387404773"/>
-            <w:bookmarkStart w:id="123" w:name="_Toc387402374"/>
-            <w:bookmarkStart w:id="124" w:name="_Toc387402240"/>
+            <w:bookmarkStart w:id="121" w:name="_Toc387402240"/>
+            <w:bookmarkStart w:id="122" w:name="_Toc387402374"/>
+            <w:bookmarkStart w:id="123" w:name="_Toc387404773"/>
+            <w:bookmarkStart w:id="124" w:name="_Toc414370759"/>
             <w:bookmarkEnd w:id="121"/>
             <w:bookmarkEnd w:id="122"/>
             <w:bookmarkEnd w:id="123"/>
@@ -4551,7 +4557,7 @@
             <w:tcBorders/>
             <w:shd w:fill="auto" w:val="clear"/>
             <w:tcMar>
-              <w:left w:w="98" w:type="dxa"/>
+              <w:left w:w="93" w:type="dxa"/>
             </w:tcMar>
             <w:vAlign w:val="center"/>
           </w:tcPr>
@@ -4562,10 +4568,10 @@
               <w:jc w:val="center"/>
               <w:rPr/>
             </w:pPr>
-            <w:bookmarkStart w:id="125" w:name="_Toc414370760"/>
-            <w:bookmarkStart w:id="126" w:name="_Toc387404774"/>
-            <w:bookmarkStart w:id="127" w:name="_Toc387402375"/>
-            <w:bookmarkStart w:id="128" w:name="_Toc387402241"/>
+            <w:bookmarkStart w:id="125" w:name="_Toc387402241"/>
+            <w:bookmarkStart w:id="126" w:name="_Toc387402375"/>
+            <w:bookmarkStart w:id="127" w:name="_Toc387404774"/>
+            <w:bookmarkStart w:id="128" w:name="_Toc414370760"/>
             <w:bookmarkEnd w:id="125"/>
             <w:bookmarkEnd w:id="126"/>
             <w:bookmarkEnd w:id="127"/>
@@ -4594,7 +4600,7 @@
             <w:tcBorders/>
             <w:shd w:fill="auto" w:val="clear"/>
             <w:tcMar>
-              <w:left w:w="98" w:type="dxa"/>
+              <w:left w:w="93" w:type="dxa"/>
             </w:tcMar>
             <w:vAlign w:val="center"/>
           </w:tcPr>
@@ -4627,11 +4633,11 @@
         </w:tc>
         <w:tc>
           <w:tcPr>
-            <w:tcW w:w="2772" w:type="dxa"/>
+            <w:tcW w:w="2771" w:type="dxa"/>
             <w:tcBorders/>
             <w:shd w:fill="auto" w:val="clear"/>
             <w:tcMar>
-              <w:left w:w="98" w:type="dxa"/>
+              <w:left w:w="93" w:type="dxa"/>
             </w:tcMar>
             <w:vAlign w:val="center"/>
           </w:tcPr>
@@ -4665,11 +4671,11 @@
         </w:tc>
         <w:tc>
           <w:tcPr>
-            <w:tcW w:w="2221" w:type="dxa"/>
+            <w:tcW w:w="2222" w:type="dxa"/>
             <w:tcBorders/>
             <w:shd w:fill="auto" w:val="clear"/>
             <w:tcMar>
-              <w:left w:w="98" w:type="dxa"/>
+              <w:left w:w="93" w:type="dxa"/>
             </w:tcMar>
             <w:vAlign w:val="center"/>
           </w:tcPr>
@@ -4707,7 +4713,7 @@
             <w:tcBorders/>
             <w:shd w:fill="auto" w:val="clear"/>
             <w:tcMar>
-              <w:left w:w="98" w:type="dxa"/>
+              <w:left w:w="93" w:type="dxa"/>
             </w:tcMar>
             <w:vAlign w:val="center"/>
           </w:tcPr>
@@ -4750,7 +4756,7 @@
             <w:tcBorders/>
             <w:shd w:fill="auto" w:val="clear"/>
             <w:tcMar>
-              <w:left w:w="98" w:type="dxa"/>
+              <w:left w:w="93" w:type="dxa"/>
             </w:tcMar>
             <w:vAlign w:val="center"/>
           </w:tcPr>
@@ -4783,11 +4789,11 @@
         </w:tc>
         <w:tc>
           <w:tcPr>
-            <w:tcW w:w="2772" w:type="dxa"/>
+            <w:tcW w:w="2771" w:type="dxa"/>
             <w:tcBorders/>
             <w:shd w:fill="auto" w:val="clear"/>
             <w:tcMar>
-              <w:left w:w="98" w:type="dxa"/>
+              <w:left w:w="93" w:type="dxa"/>
             </w:tcMar>
             <w:vAlign w:val="center"/>
           </w:tcPr>
@@ -4821,11 +4827,11 @@
         </w:tc>
         <w:tc>
           <w:tcPr>
-            <w:tcW w:w="2221" w:type="dxa"/>
+            <w:tcW w:w="2222" w:type="dxa"/>
             <w:tcBorders/>
             <w:shd w:fill="auto" w:val="clear"/>
             <w:tcMar>
-              <w:left w:w="98" w:type="dxa"/>
+              <w:left w:w="93" w:type="dxa"/>
             </w:tcMar>
             <w:vAlign w:val="center"/>
           </w:tcPr>
@@ -4863,7 +4869,7 @@
             <w:tcBorders/>
             <w:shd w:fill="auto" w:val="clear"/>
             <w:tcMar>
-              <w:left w:w="98" w:type="dxa"/>
+              <w:left w:w="93" w:type="dxa"/>
             </w:tcMar>
             <w:vAlign w:val="center"/>
           </w:tcPr>
@@ -5384,7 +5390,7 @@
         </w:tblBorders>
         <w:tblCellMar>
           <w:top w:w="0" w:type="dxa"/>
-          <w:left w:w="98" w:type="dxa"/>
+          <w:left w:w="93" w:type="dxa"/>
           <w:bottom w:w="0" w:type="dxa"/>
           <w:right w:w="108" w:type="dxa"/>
         </w:tblCellMar>
@@ -5411,7 +5417,7 @@
             </w:tcBorders>
             <w:shd w:color="auto" w:fill="404040" w:val="clear"/>
             <w:tcMar>
-              <w:left w:w="98" w:type="dxa"/>
+              <w:left w:w="93" w:type="dxa"/>
             </w:tcMar>
             <w:vAlign w:val="center"/>
           </w:tcPr>
@@ -5446,7 +5452,7 @@
             </w:tcBorders>
             <w:shd w:color="auto" w:fill="404040" w:val="clear"/>
             <w:tcMar>
-              <w:left w:w="98" w:type="dxa"/>
+              <w:left w:w="93" w:type="dxa"/>
             </w:tcMar>
             <w:vAlign w:val="center"/>
           </w:tcPr>
@@ -5481,7 +5487,7 @@
             </w:tcBorders>
             <w:shd w:color="auto" w:fill="404040" w:val="clear"/>
             <w:tcMar>
-              <w:left w:w="98" w:type="dxa"/>
+              <w:left w:w="93" w:type="dxa"/>
             </w:tcMar>
             <w:vAlign w:val="center"/>
           </w:tcPr>
@@ -5516,7 +5522,7 @@
             </w:tcBorders>
             <w:shd w:color="auto" w:fill="404040" w:val="clear"/>
             <w:tcMar>
-              <w:left w:w="98" w:type="dxa"/>
+              <w:left w:w="93" w:type="dxa"/>
             </w:tcMar>
           </w:tcPr>
           <w:p>
@@ -5553,7 +5559,7 @@
             </w:tcBorders>
             <w:shd w:color="auto" w:fill="auto" w:val="clear"/>
             <w:tcMar>
-              <w:left w:w="98" w:type="dxa"/>
+              <w:left w:w="93" w:type="dxa"/>
             </w:tcMar>
           </w:tcPr>
           <w:p>
@@ -5586,7 +5592,7 @@
             </w:tcBorders>
             <w:shd w:fill="auto" w:val="clear"/>
             <w:tcMar>
-              <w:left w:w="98" w:type="dxa"/>
+              <w:left w:w="93" w:type="dxa"/>
             </w:tcMar>
           </w:tcPr>
           <w:p>
@@ -5618,7 +5624,7 @@
             </w:tcBorders>
             <w:shd w:fill="auto" w:val="clear"/>
             <w:tcMar>
-              <w:left w:w="98" w:type="dxa"/>
+              <w:left w:w="93" w:type="dxa"/>
             </w:tcMar>
           </w:tcPr>
           <w:p>
@@ -5650,7 +5656,7 @@
             </w:tcBorders>
             <w:shd w:fill="auto" w:val="clear"/>
             <w:tcMar>
-              <w:left w:w="98" w:type="dxa"/>
+              <w:left w:w="93" w:type="dxa"/>
             </w:tcMar>
           </w:tcPr>
           <w:p>
@@ -5685,7 +5691,7 @@
             </w:tcBorders>
             <w:shd w:color="auto" w:fill="DDD9C3" w:val="clear"/>
             <w:tcMar>
-              <w:left w:w="98" w:type="dxa"/>
+              <w:left w:w="93" w:type="dxa"/>
             </w:tcMar>
           </w:tcPr>
           <w:p>
@@ -5718,7 +5724,7 @@
             </w:tcBorders>
             <w:shd w:color="auto" w:fill="DDD9C3" w:val="clear"/>
             <w:tcMar>
-              <w:left w:w="98" w:type="dxa"/>
+              <w:left w:w="93" w:type="dxa"/>
             </w:tcMar>
           </w:tcPr>
           <w:p>
@@ -5751,7 +5757,7 @@
             </w:tcBorders>
             <w:shd w:color="auto" w:fill="DDD9C3" w:val="clear"/>
             <w:tcMar>
-              <w:left w:w="98" w:type="dxa"/>
+              <w:left w:w="93" w:type="dxa"/>
             </w:tcMar>
           </w:tcPr>
           <w:p>
@@ -5784,7 +5790,7 @@
             </w:tcBorders>
             <w:shd w:color="auto" w:fill="DDD9C3" w:val="clear"/>
             <w:tcMar>
-              <w:left w:w="98" w:type="dxa"/>
+              <w:left w:w="93" w:type="dxa"/>
             </w:tcMar>
           </w:tcPr>
           <w:p>
@@ -5820,7 +5826,7 @@
             </w:tcBorders>
             <w:shd w:color="auto" w:fill="auto" w:val="clear"/>
             <w:tcMar>
-              <w:left w:w="98" w:type="dxa"/>
+              <w:left w:w="93" w:type="dxa"/>
             </w:tcMar>
           </w:tcPr>
           <w:p>
@@ -5853,7 +5859,7 @@
             </w:tcBorders>
             <w:shd w:fill="auto" w:val="clear"/>
             <w:tcMar>
-              <w:left w:w="98" w:type="dxa"/>
+              <w:left w:w="93" w:type="dxa"/>
             </w:tcMar>
           </w:tcPr>
           <w:p>
@@ -5886,7 +5892,7 @@
             </w:tcBorders>
             <w:shd w:fill="auto" w:val="clear"/>
             <w:tcMar>
-              <w:left w:w="98" w:type="dxa"/>
+              <w:left w:w="93" w:type="dxa"/>
             </w:tcMar>
           </w:tcPr>
           <w:p>
@@ -5919,7 +5925,7 @@
             </w:tcBorders>
             <w:shd w:fill="auto" w:val="clear"/>
             <w:tcMar>
-              <w:left w:w="98" w:type="dxa"/>
+              <w:left w:w="93" w:type="dxa"/>
             </w:tcMar>
           </w:tcPr>
           <w:p>
@@ -5955,7 +5961,7 @@
             </w:tcBorders>
             <w:shd w:color="auto" w:fill="DDD9C3" w:val="clear"/>
             <w:tcMar>
-              <w:left w:w="98" w:type="dxa"/>
+              <w:left w:w="93" w:type="dxa"/>
             </w:tcMar>
           </w:tcPr>
           <w:p>
@@ -5988,7 +5994,7 @@
             </w:tcBorders>
             <w:shd w:color="auto" w:fill="DDD9C3" w:val="clear"/>
             <w:tcMar>
-              <w:left w:w="98" w:type="dxa"/>
+              <w:left w:w="93" w:type="dxa"/>
             </w:tcMar>
           </w:tcPr>
           <w:p>
@@ -6021,7 +6027,7 @@
             </w:tcBorders>
             <w:shd w:color="auto" w:fill="DDD9C3" w:val="clear"/>
             <w:tcMar>
-              <w:left w:w="98" w:type="dxa"/>
+              <w:left w:w="93" w:type="dxa"/>
             </w:tcMar>
           </w:tcPr>
           <w:p>
@@ -6054,7 +6060,7 @@
             </w:tcBorders>
             <w:shd w:color="auto" w:fill="DDD9C3" w:val="clear"/>
             <w:tcMar>
-              <w:left w:w="98" w:type="dxa"/>
+              <w:left w:w="93" w:type="dxa"/>
             </w:tcMar>
           </w:tcPr>
           <w:p>
@@ -6090,7 +6096,7 @@
             </w:tcBorders>
             <w:shd w:color="auto" w:fill="auto" w:val="clear"/>
             <w:tcMar>
-              <w:left w:w="98" w:type="dxa"/>
+              <w:left w:w="93" w:type="dxa"/>
             </w:tcMar>
           </w:tcPr>
           <w:p>
@@ -6123,7 +6129,7 @@
             </w:tcBorders>
             <w:shd w:fill="auto" w:val="clear"/>
             <w:tcMar>
-              <w:left w:w="98" w:type="dxa"/>
+              <w:left w:w="93" w:type="dxa"/>
             </w:tcMar>
           </w:tcPr>
           <w:p>
@@ -6156,7 +6162,7 @@
             </w:tcBorders>
             <w:shd w:fill="auto" w:val="clear"/>
             <w:tcMar>
-              <w:left w:w="98" w:type="dxa"/>
+              <w:left w:w="93" w:type="dxa"/>
             </w:tcMar>
           </w:tcPr>
           <w:p>
@@ -6189,7 +6195,7 @@
             </w:tcBorders>
             <w:shd w:fill="auto" w:val="clear"/>
             <w:tcMar>
-              <w:left w:w="98" w:type="dxa"/>
+              <w:left w:w="93" w:type="dxa"/>
             </w:tcMar>
           </w:tcPr>
           <w:p>
@@ -6225,7 +6231,7 @@
             </w:tcBorders>
             <w:shd w:color="auto" w:fill="DDD9C3" w:val="clear"/>
             <w:tcMar>
-              <w:left w:w="98" w:type="dxa"/>
+              <w:left w:w="93" w:type="dxa"/>
             </w:tcMar>
           </w:tcPr>
           <w:p>
@@ -6258,7 +6264,7 @@
             </w:tcBorders>
             <w:shd w:color="auto" w:fill="DDD9C3" w:val="clear"/>
             <w:tcMar>
-              <w:left w:w="98" w:type="dxa"/>
+              <w:left w:w="93" w:type="dxa"/>
             </w:tcMar>
           </w:tcPr>
           <w:p>
@@ -6291,7 +6297,7 @@
             </w:tcBorders>
             <w:shd w:color="auto" w:fill="DDD9C3" w:val="clear"/>
             <w:tcMar>
-              <w:left w:w="98" w:type="dxa"/>
+              <w:left w:w="93" w:type="dxa"/>
             </w:tcMar>
           </w:tcPr>
           <w:p>
@@ -6324,7 +6330,7 @@
             </w:tcBorders>
             <w:shd w:color="auto" w:fill="DDD9C3" w:val="clear"/>
             <w:tcMar>
-              <w:left w:w="98" w:type="dxa"/>
+              <w:left w:w="93" w:type="dxa"/>
             </w:tcMar>
           </w:tcPr>
           <w:p>
@@ -6360,7 +6366,7 @@
             </w:tcBorders>
             <w:shd w:color="auto" w:fill="FFFFFF" w:val="clear"/>
             <w:tcMar>
-              <w:left w:w="98" w:type="dxa"/>
+              <w:left w:w="93" w:type="dxa"/>
             </w:tcMar>
           </w:tcPr>
           <w:p>
@@ -6393,7 +6399,7 @@
             </w:tcBorders>
             <w:shd w:color="auto" w:fill="FFFFFF" w:val="clear"/>
             <w:tcMar>
-              <w:left w:w="98" w:type="dxa"/>
+              <w:left w:w="93" w:type="dxa"/>
             </w:tcMar>
           </w:tcPr>
           <w:p>
@@ -6426,7 +6432,7 @@
             </w:tcBorders>
             <w:shd w:color="auto" w:fill="FFFFFF" w:val="clear"/>
             <w:tcMar>
-              <w:left w:w="98" w:type="dxa"/>
+              <w:left w:w="93" w:type="dxa"/>
             </w:tcMar>
           </w:tcPr>
           <w:p>
@@ -6459,7 +6465,7 @@
             </w:tcBorders>
             <w:shd w:color="auto" w:fill="FFFFFF" w:val="clear"/>
             <w:tcMar>
-              <w:left w:w="98" w:type="dxa"/>
+              <w:left w:w="93" w:type="dxa"/>
             </w:tcMar>
           </w:tcPr>
           <w:p>
@@ -6495,7 +6501,7 @@
             </w:tcBorders>
             <w:shd w:color="auto" w:fill="404040" w:val="clear"/>
             <w:tcMar>
-              <w:left w:w="98" w:type="dxa"/>
+              <w:left w:w="93" w:type="dxa"/>
             </w:tcMar>
           </w:tcPr>
           <w:p>
@@ -6529,7 +6535,7 @@
             </w:tcBorders>
             <w:shd w:color="auto" w:fill="404040" w:val="clear"/>
             <w:tcMar>
-              <w:left w:w="98" w:type="dxa"/>
+              <w:left w:w="93" w:type="dxa"/>
             </w:tcMar>
           </w:tcPr>
           <w:p>
@@ -6563,7 +6569,7 @@
             </w:tcBorders>
             <w:shd w:color="auto" w:fill="404040" w:val="clear"/>
             <w:tcMar>
-              <w:left w:w="98" w:type="dxa"/>
+              <w:left w:w="93" w:type="dxa"/>
             </w:tcMar>
           </w:tcPr>
           <w:p>
@@ -6597,7 +6603,7 @@
             </w:tcBorders>
             <w:shd w:color="auto" w:fill="404040" w:val="clear"/>
             <w:tcMar>
-              <w:left w:w="98" w:type="dxa"/>
+              <w:left w:w="93" w:type="dxa"/>
             </w:tcMar>
           </w:tcPr>
           <w:p>
@@ -6662,7 +6668,7 @@
         </w:tblBorders>
         <w:tblCellMar>
           <w:top w:w="0" w:type="dxa"/>
-          <w:left w:w="98" w:type="dxa"/>
+          <w:left w:w="93" w:type="dxa"/>
           <w:bottom w:w="0" w:type="dxa"/>
           <w:right w:w="108" w:type="dxa"/>
         </w:tblCellMar>
@@ -6689,7 +6695,7 @@
             </w:tcBorders>
             <w:shd w:color="auto" w:fill="404040" w:val="clear"/>
             <w:tcMar>
-              <w:left w:w="98" w:type="dxa"/>
+              <w:left w:w="93" w:type="dxa"/>
             </w:tcMar>
             <w:vAlign w:val="center"/>
           </w:tcPr>
@@ -6724,7 +6730,7 @@
             </w:tcBorders>
             <w:shd w:color="auto" w:fill="404040" w:val="clear"/>
             <w:tcMar>
-              <w:left w:w="98" w:type="dxa"/>
+              <w:left w:w="93" w:type="dxa"/>
             </w:tcMar>
             <w:vAlign w:val="center"/>
           </w:tcPr>
@@ -6759,7 +6765,7 @@
             </w:tcBorders>
             <w:shd w:color="auto" w:fill="404040" w:val="clear"/>
             <w:tcMar>
-              <w:left w:w="98" w:type="dxa"/>
+              <w:left w:w="93" w:type="dxa"/>
             </w:tcMar>
             <w:vAlign w:val="center"/>
           </w:tcPr>
@@ -6794,7 +6800,7 @@
             </w:tcBorders>
             <w:shd w:color="auto" w:fill="404040" w:val="clear"/>
             <w:tcMar>
-              <w:left w:w="98" w:type="dxa"/>
+              <w:left w:w="93" w:type="dxa"/>
             </w:tcMar>
           </w:tcPr>
           <w:p>
@@ -6831,7 +6837,7 @@
             </w:tcBorders>
             <w:shd w:color="auto" w:fill="auto" w:val="clear"/>
             <w:tcMar>
-              <w:left w:w="98" w:type="dxa"/>
+              <w:left w:w="93" w:type="dxa"/>
             </w:tcMar>
           </w:tcPr>
           <w:p>
@@ -6864,7 +6870,7 @@
             </w:tcBorders>
             <w:shd w:fill="auto" w:val="clear"/>
             <w:tcMar>
-              <w:left w:w="98" w:type="dxa"/>
+              <w:left w:w="93" w:type="dxa"/>
             </w:tcMar>
           </w:tcPr>
           <w:p>
@@ -6896,7 +6902,7 @@
             </w:tcBorders>
             <w:shd w:fill="auto" w:val="clear"/>
             <w:tcMar>
-              <w:left w:w="98" w:type="dxa"/>
+              <w:left w:w="93" w:type="dxa"/>
             </w:tcMar>
           </w:tcPr>
           <w:p>
@@ -6928,7 +6934,7 @@
             </w:tcBorders>
             <w:shd w:fill="auto" w:val="clear"/>
             <w:tcMar>
-              <w:left w:w="98" w:type="dxa"/>
+              <w:left w:w="93" w:type="dxa"/>
             </w:tcMar>
           </w:tcPr>
           <w:p>
@@ -6963,7 +6969,7 @@
             </w:tcBorders>
             <w:shd w:color="auto" w:fill="DDD9C3" w:val="clear"/>
             <w:tcMar>
-              <w:left w:w="98" w:type="dxa"/>
+              <w:left w:w="93" w:type="dxa"/>
             </w:tcMar>
           </w:tcPr>
           <w:p>
@@ -6996,7 +7002,7 @@
             </w:tcBorders>
             <w:shd w:color="auto" w:fill="DDD9C3" w:val="clear"/>
             <w:tcMar>
-              <w:left w:w="98" w:type="dxa"/>
+              <w:left w:w="93" w:type="dxa"/>
             </w:tcMar>
           </w:tcPr>
           <w:p>
@@ -7029,7 +7035,7 @@
             </w:tcBorders>
             <w:shd w:color="auto" w:fill="DDD9C3" w:val="clear"/>
             <w:tcMar>
-              <w:left w:w="98" w:type="dxa"/>
+              <w:left w:w="93" w:type="dxa"/>
             </w:tcMar>
           </w:tcPr>
           <w:p>
@@ -7062,7 +7068,7 @@
             </w:tcBorders>
             <w:shd w:color="auto" w:fill="DDD9C3" w:val="clear"/>
             <w:tcMar>
-              <w:left w:w="98" w:type="dxa"/>
+              <w:left w:w="93" w:type="dxa"/>
             </w:tcMar>
           </w:tcPr>
           <w:p>
@@ -7098,7 +7104,7 @@
             </w:tcBorders>
             <w:shd w:color="auto" w:fill="auto" w:val="clear"/>
             <w:tcMar>
-              <w:left w:w="98" w:type="dxa"/>
+              <w:left w:w="93" w:type="dxa"/>
             </w:tcMar>
           </w:tcPr>
           <w:p>
@@ -7131,7 +7137,7 @@
             </w:tcBorders>
             <w:shd w:fill="auto" w:val="clear"/>
             <w:tcMar>
-              <w:left w:w="98" w:type="dxa"/>
+              <w:left w:w="93" w:type="dxa"/>
             </w:tcMar>
           </w:tcPr>
           <w:p>
@@ -7164,7 +7170,7 @@
             </w:tcBorders>
             <w:shd w:fill="auto" w:val="clear"/>
             <w:tcMar>
-              <w:left w:w="98" w:type="dxa"/>
+              <w:left w:w="93" w:type="dxa"/>
             </w:tcMar>
           </w:tcPr>
           <w:p>
@@ -7197,7 +7203,7 @@
             </w:tcBorders>
             <w:shd w:fill="auto" w:val="clear"/>
             <w:tcMar>
-              <w:left w:w="98" w:type="dxa"/>
+              <w:left w:w="93" w:type="dxa"/>
             </w:tcMar>
           </w:tcPr>
           <w:p>
@@ -7233,7 +7239,7 @@
             </w:tcBorders>
             <w:shd w:color="auto" w:fill="DDD9C3" w:val="clear"/>
             <w:tcMar>
-              <w:left w:w="98" w:type="dxa"/>
+              <w:left w:w="93" w:type="dxa"/>
             </w:tcMar>
           </w:tcPr>
           <w:p>
@@ -7266,7 +7272,7 @@
             </w:tcBorders>
             <w:shd w:color="auto" w:fill="DDD9C3" w:val="clear"/>
             <w:tcMar>
-              <w:left w:w="98" w:type="dxa"/>
+              <w:left w:w="93" w:type="dxa"/>
             </w:tcMar>
           </w:tcPr>
           <w:p>
@@ -7299,7 +7305,7 @@
             </w:tcBorders>
             <w:shd w:color="auto" w:fill="DDD9C3" w:val="clear"/>
             <w:tcMar>
-              <w:left w:w="98" w:type="dxa"/>
+              <w:left w:w="93" w:type="dxa"/>
             </w:tcMar>
           </w:tcPr>
           <w:p>
@@ -7332,7 +7338,7 @@
             </w:tcBorders>
             <w:shd w:color="auto" w:fill="DDD9C3" w:val="clear"/>
             <w:tcMar>
-              <w:left w:w="98" w:type="dxa"/>
+              <w:left w:w="93" w:type="dxa"/>
             </w:tcMar>
           </w:tcPr>
           <w:p>
@@ -7368,7 +7374,7 @@
             </w:tcBorders>
             <w:shd w:color="auto" w:fill="auto" w:val="clear"/>
             <w:tcMar>
-              <w:left w:w="98" w:type="dxa"/>
+              <w:left w:w="93" w:type="dxa"/>
             </w:tcMar>
           </w:tcPr>
           <w:p>
@@ -7401,7 +7407,7 @@
             </w:tcBorders>
             <w:shd w:fill="auto" w:val="clear"/>
             <w:tcMar>
-              <w:left w:w="98" w:type="dxa"/>
+              <w:left w:w="93" w:type="dxa"/>
             </w:tcMar>
           </w:tcPr>
           <w:p>
@@ -7434,7 +7440,7 @@
             </w:tcBorders>
             <w:shd w:fill="auto" w:val="clear"/>
             <w:tcMar>
-              <w:left w:w="98" w:type="dxa"/>
+              <w:left w:w="93" w:type="dxa"/>
             </w:tcMar>
           </w:tcPr>
           <w:p>
@@ -7467,7 +7473,7 @@
             </w:tcBorders>
             <w:shd w:fill="auto" w:val="clear"/>
             <w:tcMar>
-              <w:left w:w="98" w:type="dxa"/>
+              <w:left w:w="93" w:type="dxa"/>
             </w:tcMar>
           </w:tcPr>
           <w:p>
@@ -7503,7 +7509,7 @@
             </w:tcBorders>
             <w:shd w:color="auto" w:fill="DDD9C3" w:val="clear"/>
             <w:tcMar>
-              <w:left w:w="98" w:type="dxa"/>
+              <w:left w:w="93" w:type="dxa"/>
             </w:tcMar>
           </w:tcPr>
           <w:p>
@@ -7536,7 +7542,7 @@
             </w:tcBorders>
             <w:shd w:color="auto" w:fill="DDD9C3" w:val="clear"/>
             <w:tcMar>
-              <w:left w:w="98" w:type="dxa"/>
+              <w:left w:w="93" w:type="dxa"/>
             </w:tcMar>
           </w:tcPr>
           <w:p>
@@ -7569,7 +7575,7 @@
             </w:tcBorders>
             <w:shd w:color="auto" w:fill="DDD9C3" w:val="clear"/>
             <w:tcMar>
-              <w:left w:w="98" w:type="dxa"/>
+              <w:left w:w="93" w:type="dxa"/>
             </w:tcMar>
           </w:tcPr>
           <w:p>
@@ -7602,7 +7608,7 @@
             </w:tcBorders>
             <w:shd w:color="auto" w:fill="DDD9C3" w:val="clear"/>
             <w:tcMar>
-              <w:left w:w="98" w:type="dxa"/>
+              <w:left w:w="93" w:type="dxa"/>
             </w:tcMar>
           </w:tcPr>
           <w:p>
@@ -7638,7 +7644,7 @@
             </w:tcBorders>
             <w:shd w:color="auto" w:fill="FFFFFF" w:val="clear"/>
             <w:tcMar>
-              <w:left w:w="98" w:type="dxa"/>
+              <w:left w:w="93" w:type="dxa"/>
             </w:tcMar>
           </w:tcPr>
           <w:p>
@@ -7671,7 +7677,7 @@
             </w:tcBorders>
             <w:shd w:color="auto" w:fill="FFFFFF" w:val="clear"/>
             <w:tcMar>
-              <w:left w:w="98" w:type="dxa"/>
+              <w:left w:w="93" w:type="dxa"/>
             </w:tcMar>
           </w:tcPr>
           <w:p>
@@ -7704,7 +7710,7 @@
             </w:tcBorders>
             <w:shd w:color="auto" w:fill="FFFFFF" w:val="clear"/>
             <w:tcMar>
-              <w:left w:w="98" w:type="dxa"/>
+              <w:left w:w="93" w:type="dxa"/>
             </w:tcMar>
           </w:tcPr>
           <w:p>
@@ -7737,7 +7743,7 @@
             </w:tcBorders>
             <w:shd w:color="auto" w:fill="FFFFFF" w:val="clear"/>
             <w:tcMar>
-              <w:left w:w="98" w:type="dxa"/>
+              <w:left w:w="93" w:type="dxa"/>
             </w:tcMar>
           </w:tcPr>
           <w:p>
@@ -7773,7 +7779,7 @@
             </w:tcBorders>
             <w:shd w:color="auto" w:fill="404040" w:val="clear"/>
             <w:tcMar>
-              <w:left w:w="98" w:type="dxa"/>
+              <w:left w:w="93" w:type="dxa"/>
             </w:tcMar>
           </w:tcPr>
           <w:p>
@@ -7807,7 +7813,7 @@
             </w:tcBorders>
             <w:shd w:color="auto" w:fill="404040" w:val="clear"/>
             <w:tcMar>
-              <w:left w:w="98" w:type="dxa"/>
+              <w:left w:w="93" w:type="dxa"/>
             </w:tcMar>
           </w:tcPr>
           <w:p>
@@ -7841,7 +7847,7 @@
             </w:tcBorders>
             <w:shd w:color="auto" w:fill="404040" w:val="clear"/>
             <w:tcMar>
-              <w:left w:w="98" w:type="dxa"/>
+              <w:left w:w="93" w:type="dxa"/>
             </w:tcMar>
           </w:tcPr>
           <w:p>
@@ -7875,7 +7881,7 @@
             </w:tcBorders>
             <w:shd w:color="auto" w:fill="404040" w:val="clear"/>
             <w:tcMar>
-              <w:left w:w="98" w:type="dxa"/>
+              <w:left w:w="93" w:type="dxa"/>
             </w:tcMar>
           </w:tcPr>
           <w:p>
@@ -7976,7 +7982,7 @@
         </w:tblBorders>
         <w:tblCellMar>
           <w:top w:w="0" w:type="dxa"/>
-          <w:left w:w="98" w:type="dxa"/>
+          <w:left w:w="93" w:type="dxa"/>
           <w:bottom w:w="0" w:type="dxa"/>
           <w:right w:w="108" w:type="dxa"/>
         </w:tblCellMar>
@@ -8003,7 +8009,7 @@
             </w:tcBorders>
             <w:shd w:color="auto" w:fill="404040" w:val="clear"/>
             <w:tcMar>
-              <w:left w:w="98" w:type="dxa"/>
+              <w:left w:w="93" w:type="dxa"/>
             </w:tcMar>
             <w:vAlign w:val="center"/>
           </w:tcPr>
@@ -8038,7 +8044,7 @@
             </w:tcBorders>
             <w:shd w:color="auto" w:fill="404040" w:val="clear"/>
             <w:tcMar>
-              <w:left w:w="98" w:type="dxa"/>
+              <w:left w:w="93" w:type="dxa"/>
             </w:tcMar>
             <w:vAlign w:val="center"/>
           </w:tcPr>
@@ -8073,7 +8079,7 @@
             </w:tcBorders>
             <w:shd w:color="auto" w:fill="404040" w:val="clear"/>
             <w:tcMar>
-              <w:left w:w="98" w:type="dxa"/>
+              <w:left w:w="93" w:type="dxa"/>
             </w:tcMar>
             <w:vAlign w:val="center"/>
           </w:tcPr>
@@ -8108,7 +8114,7 @@
             </w:tcBorders>
             <w:shd w:color="auto" w:fill="404040" w:val="clear"/>
             <w:tcMar>
-              <w:left w:w="98" w:type="dxa"/>
+              <w:left w:w="93" w:type="dxa"/>
             </w:tcMar>
           </w:tcPr>
           <w:p>
@@ -8145,7 +8151,7 @@
             </w:tcBorders>
             <w:shd w:color="auto" w:fill="auto" w:val="clear"/>
             <w:tcMar>
-              <w:left w:w="98" w:type="dxa"/>
+              <w:left w:w="93" w:type="dxa"/>
             </w:tcMar>
           </w:tcPr>
           <w:p>
@@ -8178,7 +8184,7 @@
             </w:tcBorders>
             <w:shd w:fill="auto" w:val="clear"/>
             <w:tcMar>
-              <w:left w:w="98" w:type="dxa"/>
+              <w:left w:w="93" w:type="dxa"/>
             </w:tcMar>
           </w:tcPr>
           <w:p>
@@ -8210,7 +8216,7 @@
             </w:tcBorders>
             <w:shd w:fill="auto" w:val="clear"/>
             <w:tcMar>
-              <w:left w:w="98" w:type="dxa"/>
+              <w:left w:w="93" w:type="dxa"/>
             </w:tcMar>
           </w:tcPr>
           <w:p>
@@ -8242,7 +8248,7 @@
             </w:tcBorders>
             <w:shd w:fill="auto" w:val="clear"/>
             <w:tcMar>
-              <w:left w:w="98" w:type="dxa"/>
+              <w:left w:w="93" w:type="dxa"/>
             </w:tcMar>
           </w:tcPr>
           <w:p>
@@ -8277,7 +8283,7 @@
             </w:tcBorders>
             <w:shd w:color="auto" w:fill="DDD9C3" w:val="clear"/>
             <w:tcMar>
-              <w:left w:w="98" w:type="dxa"/>
+              <w:left w:w="93" w:type="dxa"/>
             </w:tcMar>
           </w:tcPr>
           <w:p>
@@ -8310,7 +8316,7 @@
             </w:tcBorders>
             <w:shd w:color="auto" w:fill="DDD9C3" w:val="clear"/>
             <w:tcMar>
-              <w:left w:w="98" w:type="dxa"/>
+              <w:left w:w="93" w:type="dxa"/>
             </w:tcMar>
           </w:tcPr>
           <w:p>
@@ -8343,7 +8349,7 @@
             </w:tcBorders>
             <w:shd w:color="auto" w:fill="DDD9C3" w:val="clear"/>
             <w:tcMar>
-              <w:left w:w="98" w:type="dxa"/>
+              <w:left w:w="93" w:type="dxa"/>
             </w:tcMar>
           </w:tcPr>
           <w:p>
@@ -8376,7 +8382,7 @@
             </w:tcBorders>
             <w:shd w:color="auto" w:fill="DDD9C3" w:val="clear"/>
             <w:tcMar>
-              <w:left w:w="98" w:type="dxa"/>
+              <w:left w:w="93" w:type="dxa"/>
             </w:tcMar>
           </w:tcPr>
           <w:p>
@@ -8412,7 +8418,7 @@
             </w:tcBorders>
             <w:shd w:color="auto" w:fill="auto" w:val="clear"/>
             <w:tcMar>
-              <w:left w:w="98" w:type="dxa"/>
+              <w:left w:w="93" w:type="dxa"/>
             </w:tcMar>
           </w:tcPr>
           <w:p>
@@ -8445,7 +8451,7 @@
             </w:tcBorders>
             <w:shd w:fill="auto" w:val="clear"/>
             <w:tcMar>
-              <w:left w:w="98" w:type="dxa"/>
+              <w:left w:w="93" w:type="dxa"/>
             </w:tcMar>
           </w:tcPr>
           <w:p>
@@ -8478,7 +8484,7 @@
             </w:tcBorders>
             <w:shd w:fill="auto" w:val="clear"/>
             <w:tcMar>
-              <w:left w:w="98" w:type="dxa"/>
+              <w:left w:w="93" w:type="dxa"/>
             </w:tcMar>
           </w:tcPr>
           <w:p>
@@ -8511,7 +8517,7 @@
             </w:tcBorders>
             <w:shd w:fill="auto" w:val="clear"/>
             <w:tcMar>
-              <w:left w:w="98" w:type="dxa"/>
+              <w:left w:w="93" w:type="dxa"/>
             </w:tcMar>
           </w:tcPr>
           <w:p>
@@ -8547,7 +8553,7 @@
             </w:tcBorders>
             <w:shd w:color="auto" w:fill="DDD9C3" w:val="clear"/>
             <w:tcMar>
-              <w:left w:w="98" w:type="dxa"/>
+              <w:left w:w="93" w:type="dxa"/>
             </w:tcMar>
           </w:tcPr>
           <w:p>
@@ -8580,7 +8586,7 @@
             </w:tcBorders>
             <w:shd w:color="auto" w:fill="DDD9C3" w:val="clear"/>
             <w:tcMar>
-              <w:left w:w="98" w:type="dxa"/>
+              <w:left w:w="93" w:type="dxa"/>
             </w:tcMar>
           </w:tcPr>
           <w:p>
@@ -8613,7 +8619,7 @@
             </w:tcBorders>
             <w:shd w:color="auto" w:fill="DDD9C3" w:val="clear"/>
             <w:tcMar>
-              <w:left w:w="98" w:type="dxa"/>
+              <w:left w:w="93" w:type="dxa"/>
             </w:tcMar>
           </w:tcPr>
           <w:p>
@@ -8646,7 +8652,7 @@
             </w:tcBorders>
             <w:shd w:color="auto" w:fill="DDD9C3" w:val="clear"/>
             <w:tcMar>
-              <w:left w:w="98" w:type="dxa"/>
+              <w:left w:w="93" w:type="dxa"/>
             </w:tcMar>
           </w:tcPr>
           <w:p>
@@ -8682,7 +8688,7 @@
             </w:tcBorders>
             <w:shd w:color="auto" w:fill="auto" w:val="clear"/>
             <w:tcMar>
-              <w:left w:w="98" w:type="dxa"/>
+              <w:left w:w="93" w:type="dxa"/>
             </w:tcMar>
           </w:tcPr>
           <w:p>
@@ -8715,7 +8721,7 @@
             </w:tcBorders>
             <w:shd w:fill="auto" w:val="clear"/>
             <w:tcMar>
-              <w:left w:w="98" w:type="dxa"/>
+              <w:left w:w="93" w:type="dxa"/>
             </w:tcMar>
           </w:tcPr>
           <w:p>
@@ -8748,7 +8754,7 @@
             </w:tcBorders>
             <w:shd w:fill="auto" w:val="clear"/>
             <w:tcMar>
-              <w:left w:w="98" w:type="dxa"/>
+              <w:left w:w="93" w:type="dxa"/>
             </w:tcMar>
           </w:tcPr>
           <w:p>
@@ -8781,7 +8787,7 @@
             </w:tcBorders>
             <w:shd w:fill="auto" w:val="clear"/>
             <w:tcMar>
-              <w:left w:w="98" w:type="dxa"/>
+              <w:left w:w="93" w:type="dxa"/>
             </w:tcMar>
           </w:tcPr>
           <w:p>
@@ -8817,7 +8823,7 @@
             </w:tcBorders>
             <w:shd w:color="auto" w:fill="DDD9C3" w:val="clear"/>
             <w:tcMar>
-              <w:left w:w="98" w:type="dxa"/>
+              <w:left w:w="93" w:type="dxa"/>
             </w:tcMar>
           </w:tcPr>
           <w:p>
@@ -8850,7 +8856,7 @@
             </w:tcBorders>
             <w:shd w:color="auto" w:fill="DDD9C3" w:val="clear"/>
             <w:tcMar>
-              <w:left w:w="98" w:type="dxa"/>
+              <w:left w:w="93" w:type="dxa"/>
             </w:tcMar>
           </w:tcPr>
           <w:p>
@@ -8883,7 +8889,7 @@
             </w:tcBorders>
             <w:shd w:color="auto" w:fill="DDD9C3" w:val="clear"/>
             <w:tcMar>
-              <w:left w:w="98" w:type="dxa"/>
+              <w:left w:w="93" w:type="dxa"/>
             </w:tcMar>
           </w:tcPr>
           <w:p>
@@ -8916,7 +8922,7 @@
             </w:tcBorders>
             <w:shd w:color="auto" w:fill="DDD9C3" w:val="clear"/>
             <w:tcMar>
-              <w:left w:w="98" w:type="dxa"/>
+              <w:left w:w="93" w:type="dxa"/>
             </w:tcMar>
           </w:tcPr>
           <w:p>
@@ -8952,7 +8958,7 @@
             </w:tcBorders>
             <w:shd w:color="auto" w:fill="FFFFFF" w:val="clear"/>
             <w:tcMar>
-              <w:left w:w="98" w:type="dxa"/>
+              <w:left w:w="93" w:type="dxa"/>
             </w:tcMar>
           </w:tcPr>
           <w:p>
@@ -8985,7 +8991,7 @@
             </w:tcBorders>
             <w:shd w:color="auto" w:fill="FFFFFF" w:val="clear"/>
             <w:tcMar>
-              <w:left w:w="98" w:type="dxa"/>
+              <w:left w:w="93" w:type="dxa"/>
             </w:tcMar>
           </w:tcPr>
           <w:p>
@@ -9018,7 +9024,7 @@
             </w:tcBorders>
             <w:shd w:color="auto" w:fill="FFFFFF" w:val="clear"/>
             <w:tcMar>
-              <w:left w:w="98" w:type="dxa"/>
+              <w:left w:w="93" w:type="dxa"/>
             </w:tcMar>
           </w:tcPr>
           <w:p>
@@ -9051,7 +9057,7 @@
             </w:tcBorders>
             <w:shd w:color="auto" w:fill="FFFFFF" w:val="clear"/>
             <w:tcMar>
-              <w:left w:w="98" w:type="dxa"/>
+              <w:left w:w="93" w:type="dxa"/>
             </w:tcMar>
           </w:tcPr>
           <w:p>
@@ -9087,7 +9093,7 @@
             </w:tcBorders>
             <w:shd w:color="auto" w:fill="DDD9C3" w:val="clear"/>
             <w:tcMar>
-              <w:left w:w="98" w:type="dxa"/>
+              <w:left w:w="93" w:type="dxa"/>
             </w:tcMar>
           </w:tcPr>
           <w:p>
@@ -9120,7 +9126,7 @@
             </w:tcBorders>
             <w:shd w:color="auto" w:fill="DDD9C3" w:val="clear"/>
             <w:tcMar>
-              <w:left w:w="98" w:type="dxa"/>
+              <w:left w:w="93" w:type="dxa"/>
             </w:tcMar>
           </w:tcPr>
           <w:p>
@@ -9153,7 +9159,7 @@
             </w:tcBorders>
             <w:shd w:color="auto" w:fill="DDD9C3" w:val="clear"/>
             <w:tcMar>
-              <w:left w:w="98" w:type="dxa"/>
+              <w:left w:w="93" w:type="dxa"/>
             </w:tcMar>
           </w:tcPr>
           <w:p>
@@ -9186,7 +9192,7 @@
             </w:tcBorders>
             <w:shd w:color="auto" w:fill="DDD9C3" w:val="clear"/>
             <w:tcMar>
-              <w:left w:w="98" w:type="dxa"/>
+              <w:left w:w="93" w:type="dxa"/>
             </w:tcMar>
           </w:tcPr>
           <w:p>
@@ -9222,7 +9228,7 @@
             </w:tcBorders>
             <w:shd w:color="auto" w:fill="FFFFFF" w:val="clear"/>
             <w:tcMar>
-              <w:left w:w="98" w:type="dxa"/>
+              <w:left w:w="93" w:type="dxa"/>
             </w:tcMar>
           </w:tcPr>
           <w:p>
@@ -9255,7 +9261,7 @@
             </w:tcBorders>
             <w:shd w:color="auto" w:fill="FFFFFF" w:val="clear"/>
             <w:tcMar>
-              <w:left w:w="98" w:type="dxa"/>
+              <w:left w:w="93" w:type="dxa"/>
             </w:tcMar>
           </w:tcPr>
           <w:p>
@@ -9288,7 +9294,7 @@
             </w:tcBorders>
             <w:shd w:color="auto" w:fill="FFFFFF" w:val="clear"/>
             <w:tcMar>
-              <w:left w:w="98" w:type="dxa"/>
+              <w:left w:w="93" w:type="dxa"/>
             </w:tcMar>
           </w:tcPr>
           <w:p>
@@ -9321,7 +9327,7 @@
             </w:tcBorders>
             <w:shd w:color="auto" w:fill="FFFFFF" w:val="clear"/>
             <w:tcMar>
-              <w:left w:w="98" w:type="dxa"/>
+              <w:left w:w="93" w:type="dxa"/>
             </w:tcMar>
           </w:tcPr>
           <w:p>
@@ -9357,7 +9363,7 @@
             </w:tcBorders>
             <w:shd w:color="auto" w:fill="DDD9C3" w:val="clear"/>
             <w:tcMar>
-              <w:left w:w="98" w:type="dxa"/>
+              <w:left w:w="93" w:type="dxa"/>
             </w:tcMar>
           </w:tcPr>
           <w:p>
@@ -9390,7 +9396,7 @@
             </w:tcBorders>
             <w:shd w:color="auto" w:fill="DDD9C3" w:val="clear"/>
             <w:tcMar>
-              <w:left w:w="98" w:type="dxa"/>
+              <w:left w:w="93" w:type="dxa"/>
             </w:tcMar>
           </w:tcPr>
           <w:p>
@@ -9423,7 +9429,7 @@
             </w:tcBorders>
             <w:shd w:color="auto" w:fill="DDD9C3" w:val="clear"/>
             <w:tcMar>
-              <w:left w:w="98" w:type="dxa"/>
+              <w:left w:w="93" w:type="dxa"/>
             </w:tcMar>
           </w:tcPr>
           <w:p>
@@ -9456,7 +9462,7 @@
             </w:tcBorders>
             <w:shd w:color="auto" w:fill="DDD9C3" w:val="clear"/>
             <w:tcMar>
-              <w:left w:w="98" w:type="dxa"/>
+              <w:left w:w="93" w:type="dxa"/>
             </w:tcMar>
           </w:tcPr>
           <w:p>
@@ -9492,7 +9498,7 @@
             </w:tcBorders>
             <w:shd w:color="auto" w:fill="FFFFFF" w:val="clear"/>
             <w:tcMar>
-              <w:left w:w="98" w:type="dxa"/>
+              <w:left w:w="93" w:type="dxa"/>
             </w:tcMar>
           </w:tcPr>
           <w:p>
@@ -9525,7 +9531,7 @@
             </w:tcBorders>
             <w:shd w:color="auto" w:fill="FFFFFF" w:val="clear"/>
             <w:tcMar>
-              <w:left w:w="98" w:type="dxa"/>
+              <w:left w:w="93" w:type="dxa"/>
             </w:tcMar>
           </w:tcPr>
           <w:p>
@@ -9558,7 +9564,7 @@
             </w:tcBorders>
             <w:shd w:color="auto" w:fill="FFFFFF" w:val="clear"/>
             <w:tcMar>
-              <w:left w:w="98" w:type="dxa"/>
+              <w:left w:w="93" w:type="dxa"/>
             </w:tcMar>
           </w:tcPr>
           <w:p>
@@ -9591,7 +9597,7 @@
             </w:tcBorders>
             <w:shd w:color="auto" w:fill="FFFFFF" w:val="clear"/>
             <w:tcMar>
-              <w:left w:w="98" w:type="dxa"/>
+              <w:left w:w="93" w:type="dxa"/>
             </w:tcMar>
           </w:tcPr>
           <w:p>
@@ -9627,7 +9633,7 @@
             </w:tcBorders>
             <w:shd w:color="auto" w:fill="404040" w:val="clear"/>
             <w:tcMar>
-              <w:left w:w="98" w:type="dxa"/>
+              <w:left w:w="93" w:type="dxa"/>
             </w:tcMar>
           </w:tcPr>
           <w:p>
@@ -9661,7 +9667,7 @@
             </w:tcBorders>
             <w:shd w:color="auto" w:fill="404040" w:val="clear"/>
             <w:tcMar>
-              <w:left w:w="98" w:type="dxa"/>
+              <w:left w:w="93" w:type="dxa"/>
             </w:tcMar>
           </w:tcPr>
           <w:p>
@@ -9695,7 +9701,7 @@
             </w:tcBorders>
             <w:shd w:color="auto" w:fill="404040" w:val="clear"/>
             <w:tcMar>
-              <w:left w:w="98" w:type="dxa"/>
+              <w:left w:w="93" w:type="dxa"/>
             </w:tcMar>
           </w:tcPr>
           <w:p>
@@ -9729,7 +9735,7 @@
             </w:tcBorders>
             <w:shd w:color="auto" w:fill="404040" w:val="clear"/>
             <w:tcMar>
-              <w:left w:w="98" w:type="dxa"/>
+              <w:left w:w="93" w:type="dxa"/>
             </w:tcMar>
           </w:tcPr>
           <w:p>
@@ -9794,7 +9800,7 @@
         </w:tblBorders>
         <w:tblCellMar>
           <w:top w:w="0" w:type="dxa"/>
-          <w:left w:w="98" w:type="dxa"/>
+          <w:left w:w="93" w:type="dxa"/>
           <w:bottom w:w="0" w:type="dxa"/>
           <w:right w:w="108" w:type="dxa"/>
         </w:tblCellMar>
@@ -9821,7 +9827,7 @@
             </w:tcBorders>
             <w:shd w:color="auto" w:fill="404040" w:val="clear"/>
             <w:tcMar>
-              <w:left w:w="98" w:type="dxa"/>
+              <w:left w:w="93" w:type="dxa"/>
             </w:tcMar>
             <w:vAlign w:val="center"/>
           </w:tcPr>
@@ -9856,7 +9862,7 @@
             </w:tcBorders>
             <w:shd w:color="auto" w:fill="404040" w:val="clear"/>
             <w:tcMar>
-              <w:left w:w="98" w:type="dxa"/>
+              <w:left w:w="93" w:type="dxa"/>
             </w:tcMar>
             <w:vAlign w:val="center"/>
           </w:tcPr>
@@ -9891,7 +9897,7 @@
             </w:tcBorders>
             <w:shd w:color="auto" w:fill="404040" w:val="clear"/>
             <w:tcMar>
-              <w:left w:w="98" w:type="dxa"/>
+              <w:left w:w="93" w:type="dxa"/>
             </w:tcMar>
             <w:vAlign w:val="center"/>
           </w:tcPr>
@@ -9926,7 +9932,7 @@
             </w:tcBorders>
             <w:shd w:color="auto" w:fill="404040" w:val="clear"/>
             <w:tcMar>
-              <w:left w:w="98" w:type="dxa"/>
+              <w:left w:w="93" w:type="dxa"/>
             </w:tcMar>
           </w:tcPr>
           <w:p>
@@ -9963,7 +9969,7 @@
             </w:tcBorders>
             <w:shd w:color="auto" w:fill="auto" w:val="clear"/>
             <w:tcMar>
-              <w:left w:w="98" w:type="dxa"/>
+              <w:left w:w="93" w:type="dxa"/>
             </w:tcMar>
           </w:tcPr>
           <w:p>
@@ -9996,7 +10002,7 @@
             </w:tcBorders>
             <w:shd w:fill="auto" w:val="clear"/>
             <w:tcMar>
-              <w:left w:w="98" w:type="dxa"/>
+              <w:left w:w="93" w:type="dxa"/>
             </w:tcMar>
           </w:tcPr>
           <w:p>
@@ -10028,7 +10034,7 @@
             </w:tcBorders>
             <w:shd w:fill="auto" w:val="clear"/>
             <w:tcMar>
-              <w:left w:w="98" w:type="dxa"/>
+              <w:left w:w="93" w:type="dxa"/>
             </w:tcMar>
           </w:tcPr>
           <w:p>
@@ -10060,7 +10066,7 @@
             </w:tcBorders>
             <w:shd w:fill="auto" w:val="clear"/>
             <w:tcMar>
-              <w:left w:w="98" w:type="dxa"/>
+              <w:left w:w="93" w:type="dxa"/>
             </w:tcMar>
           </w:tcPr>
           <w:p>
@@ -10095,7 +10101,7 @@
             </w:tcBorders>
             <w:shd w:color="auto" w:fill="DDD9C3" w:val="clear"/>
             <w:tcMar>
-              <w:left w:w="98" w:type="dxa"/>
+              <w:left w:w="93" w:type="dxa"/>
             </w:tcMar>
           </w:tcPr>
           <w:p>
@@ -10128,7 +10134,7 @@
             </w:tcBorders>
             <w:shd w:color="auto" w:fill="DDD9C3" w:val="clear"/>
             <w:tcMar>
-              <w:left w:w="98" w:type="dxa"/>
+              <w:left w:w="93" w:type="dxa"/>
             </w:tcMar>
           </w:tcPr>
           <w:p>
@@ -10161,7 +10167,7 @@
             </w:tcBorders>
             <w:shd w:color="auto" w:fill="DDD9C3" w:val="clear"/>
             <w:tcMar>
-              <w:left w:w="98" w:type="dxa"/>
+              <w:left w:w="93" w:type="dxa"/>
             </w:tcMar>
           </w:tcPr>
           <w:p>
@@ -10194,7 +10200,7 @@
             </w:tcBorders>
             <w:shd w:color="auto" w:fill="DDD9C3" w:val="clear"/>
             <w:tcMar>
-              <w:left w:w="98" w:type="dxa"/>
+              <w:left w:w="93" w:type="dxa"/>
             </w:tcMar>
           </w:tcPr>
           <w:p>
@@ -10230,7 +10236,7 @@
             </w:tcBorders>
             <w:shd w:color="auto" w:fill="auto" w:val="clear"/>
             <w:tcMar>
-              <w:left w:w="98" w:type="dxa"/>
+              <w:left w:w="93" w:type="dxa"/>
             </w:tcMar>
           </w:tcPr>
           <w:p>
@@ -10263,7 +10269,7 @@
             </w:tcBorders>
             <w:shd w:fill="auto" w:val="clear"/>
             <w:tcMar>
-              <w:left w:w="98" w:type="dxa"/>
+              <w:left w:w="93" w:type="dxa"/>
             </w:tcMar>
           </w:tcPr>
           <w:p>
@@ -10296,7 +10302,7 @@
             </w:tcBorders>
             <w:shd w:fill="auto" w:val="clear"/>
             <w:tcMar>
-              <w:left w:w="98" w:type="dxa"/>
+              <w:left w:w="93" w:type="dxa"/>
             </w:tcMar>
           </w:tcPr>
           <w:p>
@@ -10329,7 +10335,7 @@
             </w:tcBorders>
             <w:shd w:fill="auto" w:val="clear"/>
             <w:tcMar>
-              <w:left w:w="98" w:type="dxa"/>
+              <w:left w:w="93" w:type="dxa"/>
             </w:tcMar>
           </w:tcPr>
           <w:p>
@@ -10365,7 +10371,7 @@
             </w:tcBorders>
             <w:shd w:color="auto" w:fill="DDD9C3" w:val="clear"/>
             <w:tcMar>
-              <w:left w:w="98" w:type="dxa"/>
+              <w:left w:w="93" w:type="dxa"/>
             </w:tcMar>
           </w:tcPr>
           <w:p>
@@ -10398,7 +10404,7 @@
             </w:tcBorders>
             <w:shd w:color="auto" w:fill="DDD9C3" w:val="clear"/>
             <w:tcMar>
-              <w:left w:w="98" w:type="dxa"/>
+              <w:left w:w="93" w:type="dxa"/>
             </w:tcMar>
           </w:tcPr>
           <w:p>
@@ -10431,7 +10437,7 @@
             </w:tcBorders>
             <w:shd w:color="auto" w:fill="DDD9C3" w:val="clear"/>
             <w:tcMar>
-              <w:left w:w="98" w:type="dxa"/>
+              <w:left w:w="93" w:type="dxa"/>
             </w:tcMar>
           </w:tcPr>
           <w:p>
@@ -10464,7 +10470,7 @@
             </w:tcBorders>
             <w:shd w:color="auto" w:fill="DDD9C3" w:val="clear"/>
             <w:tcMar>
-              <w:left w:w="98" w:type="dxa"/>
+              <w:left w:w="93" w:type="dxa"/>
             </w:tcMar>
           </w:tcPr>
           <w:p>
@@ -10500,7 +10506,7 @@
             </w:tcBorders>
             <w:shd w:color="auto" w:fill="auto" w:val="clear"/>
             <w:tcMar>
-              <w:left w:w="98" w:type="dxa"/>
+              <w:left w:w="93" w:type="dxa"/>
             </w:tcMar>
           </w:tcPr>
           <w:p>
@@ -10533,7 +10539,7 @@
             </w:tcBorders>
             <w:shd w:fill="auto" w:val="clear"/>
             <w:tcMar>
-              <w:left w:w="98" w:type="dxa"/>
+              <w:left w:w="93" w:type="dxa"/>
             </w:tcMar>
           </w:tcPr>
           <w:p>
@@ -10566,7 +10572,7 @@
             </w:tcBorders>
             <w:shd w:fill="auto" w:val="clear"/>
             <w:tcMar>
-              <w:left w:w="98" w:type="dxa"/>
+              <w:left w:w="93" w:type="dxa"/>
             </w:tcMar>
           </w:tcPr>
           <w:p>
@@ -10599,7 +10605,7 @@
             </w:tcBorders>
             <w:shd w:fill="auto" w:val="clear"/>
             <w:tcMar>
-              <w:left w:w="98" w:type="dxa"/>
+              <w:left w:w="93" w:type="dxa"/>
             </w:tcMar>
           </w:tcPr>
           <w:p>
@@ -10635,7 +10641,7 @@
             </w:tcBorders>
             <w:shd w:color="auto" w:fill="DDD9C3" w:val="clear"/>
             <w:tcMar>
-              <w:left w:w="98" w:type="dxa"/>
+              <w:left w:w="93" w:type="dxa"/>
             </w:tcMar>
           </w:tcPr>
           <w:p>
@@ -10668,7 +10674,7 @@
             </w:tcBorders>
             <w:shd w:color="auto" w:fill="DDD9C3" w:val="clear"/>
             <w:tcMar>
-              <w:left w:w="98" w:type="dxa"/>
+              <w:left w:w="93" w:type="dxa"/>
             </w:tcMar>
           </w:tcPr>
           <w:p>
@@ -10701,7 +10707,7 @@
             </w:tcBorders>
             <w:shd w:color="auto" w:fill="DDD9C3" w:val="clear"/>
             <w:tcMar>
-              <w:left w:w="98" w:type="dxa"/>
+              <w:left w:w="93" w:type="dxa"/>
             </w:tcMar>
           </w:tcPr>
           <w:p>
@@ -10734,7 +10740,7 @@
             </w:tcBorders>
             <w:shd w:color="auto" w:fill="DDD9C3" w:val="clear"/>
             <w:tcMar>
-              <w:left w:w="98" w:type="dxa"/>
+              <w:left w:w="93" w:type="dxa"/>
             </w:tcMar>
           </w:tcPr>
           <w:p>
@@ -10770,7 +10776,7 @@
             </w:tcBorders>
             <w:shd w:color="auto" w:fill="FFFFFF" w:val="clear"/>
             <w:tcMar>
-              <w:left w:w="98" w:type="dxa"/>
+              <w:left w:w="93" w:type="dxa"/>
             </w:tcMar>
           </w:tcPr>
           <w:p>
@@ -10803,7 +10809,7 @@
             </w:tcBorders>
             <w:shd w:color="auto" w:fill="FFFFFF" w:val="clear"/>
             <w:tcMar>
-              <w:left w:w="98" w:type="dxa"/>
+              <w:left w:w="93" w:type="dxa"/>
             </w:tcMar>
           </w:tcPr>
           <w:p>
@@ -10836,7 +10842,7 @@
             </w:tcBorders>
             <w:shd w:color="auto" w:fill="FFFFFF" w:val="clear"/>
             <w:tcMar>
-              <w:left w:w="98" w:type="dxa"/>
+              <w:left w:w="93" w:type="dxa"/>
             </w:tcMar>
           </w:tcPr>
           <w:p>
@@ -10869,7 +10875,7 @@
             </w:tcBorders>
             <w:shd w:color="auto" w:fill="FFFFFF" w:val="clear"/>
             <w:tcMar>
-              <w:left w:w="98" w:type="dxa"/>
+              <w:left w:w="93" w:type="dxa"/>
             </w:tcMar>
           </w:tcPr>
           <w:p>
@@ -10905,7 +10911,7 @@
             </w:tcBorders>
             <w:shd w:color="auto" w:fill="404040" w:val="clear"/>
             <w:tcMar>
-              <w:left w:w="98" w:type="dxa"/>
+              <w:left w:w="93" w:type="dxa"/>
             </w:tcMar>
           </w:tcPr>
           <w:p>
@@ -10939,7 +10945,7 @@
             </w:tcBorders>
             <w:shd w:color="auto" w:fill="404040" w:val="clear"/>
             <w:tcMar>
-              <w:left w:w="98" w:type="dxa"/>
+              <w:left w:w="93" w:type="dxa"/>
             </w:tcMar>
           </w:tcPr>
           <w:p>
@@ -10973,7 +10979,7 @@
             </w:tcBorders>
             <w:shd w:color="auto" w:fill="404040" w:val="clear"/>
             <w:tcMar>
-              <w:left w:w="98" w:type="dxa"/>
+              <w:left w:w="93" w:type="dxa"/>
             </w:tcMar>
           </w:tcPr>
           <w:p>
@@ -11007,7 +11013,7 @@
             </w:tcBorders>
             <w:shd w:color="auto" w:fill="404040" w:val="clear"/>
             <w:tcMar>
-              <w:left w:w="98" w:type="dxa"/>
+              <w:left w:w="93" w:type="dxa"/>
             </w:tcMar>
           </w:tcPr>
           <w:p>
@@ -11072,7 +11078,7 @@
         </w:tblBorders>
         <w:tblCellMar>
           <w:top w:w="0" w:type="dxa"/>
-          <w:left w:w="98" w:type="dxa"/>
+          <w:left w:w="93" w:type="dxa"/>
           <w:bottom w:w="0" w:type="dxa"/>
           <w:right w:w="108" w:type="dxa"/>
         </w:tblCellMar>
@@ -11099,7 +11105,7 @@
             </w:tcBorders>
             <w:shd w:color="auto" w:fill="404040" w:val="clear"/>
             <w:tcMar>
-              <w:left w:w="98" w:type="dxa"/>
+              <w:left w:w="93" w:type="dxa"/>
             </w:tcMar>
             <w:vAlign w:val="center"/>
           </w:tcPr>
@@ -11134,7 +11140,7 @@
             </w:tcBorders>
             <w:shd w:color="auto" w:fill="404040" w:val="clear"/>
             <w:tcMar>
-              <w:left w:w="98" w:type="dxa"/>
+              <w:left w:w="93" w:type="dxa"/>
             </w:tcMar>
             <w:vAlign w:val="center"/>
           </w:tcPr>
@@ -11169,7 +11175,7 @@
             </w:tcBorders>
             <w:shd w:color="auto" w:fill="404040" w:val="clear"/>
             <w:tcMar>
-              <w:left w:w="98" w:type="dxa"/>
+              <w:left w:w="93" w:type="dxa"/>
             </w:tcMar>
             <w:vAlign w:val="center"/>
           </w:tcPr>
@@ -11204,7 +11210,7 @@
             </w:tcBorders>
             <w:shd w:color="auto" w:fill="404040" w:val="clear"/>
             <w:tcMar>
-              <w:left w:w="98" w:type="dxa"/>
+              <w:left w:w="93" w:type="dxa"/>
             </w:tcMar>
           </w:tcPr>
           <w:p>
@@ -11241,7 +11247,7 @@
             </w:tcBorders>
             <w:shd w:color="auto" w:fill="auto" w:val="clear"/>
             <w:tcMar>
-              <w:left w:w="98" w:type="dxa"/>
+              <w:left w:w="93" w:type="dxa"/>
             </w:tcMar>
           </w:tcPr>
           <w:p>
@@ -11274,7 +11280,7 @@
             </w:tcBorders>
             <w:shd w:fill="auto" w:val="clear"/>
             <w:tcMar>
-              <w:left w:w="98" w:type="dxa"/>
+              <w:left w:w="93" w:type="dxa"/>
             </w:tcMar>
           </w:tcPr>
           <w:p>
@@ -11306,7 +11312,7 @@
             </w:tcBorders>
             <w:shd w:fill="auto" w:val="clear"/>
             <w:tcMar>
-              <w:left w:w="98" w:type="dxa"/>
+              <w:left w:w="93" w:type="dxa"/>
             </w:tcMar>
           </w:tcPr>
           <w:p>
@@ -11338,7 +11344,7 @@
             </w:tcBorders>
             <w:shd w:fill="auto" w:val="clear"/>
             <w:tcMar>
-              <w:left w:w="98" w:type="dxa"/>
+              <w:left w:w="93" w:type="dxa"/>
             </w:tcMar>
           </w:tcPr>
           <w:p>
@@ -11373,7 +11379,7 @@
             </w:tcBorders>
             <w:shd w:color="auto" w:fill="DDD9C3" w:val="clear"/>
             <w:tcMar>
-              <w:left w:w="98" w:type="dxa"/>
+              <w:left w:w="93" w:type="dxa"/>
             </w:tcMar>
           </w:tcPr>
           <w:p>
@@ -11406,7 +11412,7 @@
             </w:tcBorders>
             <w:shd w:color="auto" w:fill="DDD9C3" w:val="clear"/>
             <w:tcMar>
-              <w:left w:w="98" w:type="dxa"/>
+              <w:left w:w="93" w:type="dxa"/>
             </w:tcMar>
           </w:tcPr>
           <w:p>
@@ -11439,7 +11445,7 @@
             </w:tcBorders>
             <w:shd w:color="auto" w:fill="DDD9C3" w:val="clear"/>
             <w:tcMar>
-              <w:left w:w="98" w:type="dxa"/>
+              <w:left w:w="93" w:type="dxa"/>
             </w:tcMar>
           </w:tcPr>
           <w:p>
@@ -11472,7 +11478,7 @@
             </w:tcBorders>
             <w:shd w:color="auto" w:fill="DDD9C3" w:val="clear"/>
             <w:tcMar>
-              <w:left w:w="98" w:type="dxa"/>
+              <w:left w:w="93" w:type="dxa"/>
             </w:tcMar>
           </w:tcPr>
           <w:p>
@@ -11508,7 +11514,7 @@
             </w:tcBorders>
             <w:shd w:color="auto" w:fill="auto" w:val="clear"/>
             <w:tcMar>
-              <w:left w:w="98" w:type="dxa"/>
+              <w:left w:w="93" w:type="dxa"/>
             </w:tcMar>
           </w:tcPr>
           <w:p>
@@ -11541,7 +11547,7 @@
             </w:tcBorders>
             <w:shd w:fill="auto" w:val="clear"/>
             <w:tcMar>
-              <w:left w:w="98" w:type="dxa"/>
+              <w:left w:w="93" w:type="dxa"/>
             </w:tcMar>
           </w:tcPr>
           <w:p>
@@ -11574,7 +11580,7 @@
             </w:tcBorders>
             <w:shd w:fill="auto" w:val="clear"/>
             <w:tcMar>
-              <w:left w:w="98" w:type="dxa"/>
+              <w:left w:w="93" w:type="dxa"/>
             </w:tcMar>
           </w:tcPr>
           <w:p>
@@ -11607,7 +11613,7 @@
             </w:tcBorders>
             <w:shd w:fill="auto" w:val="clear"/>
             <w:tcMar>
-              <w:left w:w="98" w:type="dxa"/>
+              <w:left w:w="93" w:type="dxa"/>
             </w:tcMar>
           </w:tcPr>
           <w:p>
@@ -11643,7 +11649,7 @@
             </w:tcBorders>
             <w:shd w:color="auto" w:fill="DDD9C3" w:val="clear"/>
             <w:tcMar>
-              <w:left w:w="98" w:type="dxa"/>
+              <w:left w:w="93" w:type="dxa"/>
             </w:tcMar>
           </w:tcPr>
           <w:p>
@@ -11676,7 +11682,7 @@
             </w:tcBorders>
             <w:shd w:color="auto" w:fill="DDD9C3" w:val="clear"/>
             <w:tcMar>
-              <w:left w:w="98" w:type="dxa"/>
+              <w:left w:w="93" w:type="dxa"/>
             </w:tcMar>
           </w:tcPr>
           <w:p>
@@ -11709,7 +11715,7 @@
             </w:tcBorders>
             <w:shd w:color="auto" w:fill="DDD9C3" w:val="clear"/>
             <w:tcMar>
-              <w:left w:w="98" w:type="dxa"/>
+              <w:left w:w="93" w:type="dxa"/>
             </w:tcMar>
           </w:tcPr>
           <w:p>
@@ -11742,7 +11748,7 @@
             </w:tcBorders>
             <w:shd w:color="auto" w:fill="DDD9C3" w:val="clear"/>
             <w:tcMar>
-              <w:left w:w="98" w:type="dxa"/>
+              <w:left w:w="93" w:type="dxa"/>
             </w:tcMar>
           </w:tcPr>
           <w:p>
@@ -11778,7 +11784,7 @@
             </w:tcBorders>
             <w:shd w:color="auto" w:fill="auto" w:val="clear"/>
             <w:tcMar>
-              <w:left w:w="98" w:type="dxa"/>
+              <w:left w:w="93" w:type="dxa"/>
             </w:tcMar>
           </w:tcPr>
           <w:p>
@@ -11811,7 +11817,7 @@
             </w:tcBorders>
             <w:shd w:fill="auto" w:val="clear"/>
             <w:tcMar>
-              <w:left w:w="98" w:type="dxa"/>
+              <w:left w:w="93" w:type="dxa"/>
             </w:tcMar>
           </w:tcPr>
           <w:p>
@@ -11844,7 +11850,7 @@
             </w:tcBorders>
             <w:shd w:fill="auto" w:val="clear"/>
             <w:tcMar>
-              <w:left w:w="98" w:type="dxa"/>
+              <w:left w:w="93" w:type="dxa"/>
             </w:tcMar>
           </w:tcPr>
           <w:p>
@@ -11877,7 +11883,7 @@
             </w:tcBorders>
             <w:shd w:fill="auto" w:val="clear"/>
             <w:tcMar>
-              <w:left w:w="98" w:type="dxa"/>
+              <w:left w:w="93" w:type="dxa"/>
             </w:tcMar>
           </w:tcPr>
           <w:p>
@@ -11913,7 +11919,7 @@
             </w:tcBorders>
             <w:shd w:color="auto" w:fill="DDD9C3" w:val="clear"/>
             <w:tcMar>
-              <w:left w:w="98" w:type="dxa"/>
+              <w:left w:w="93" w:type="dxa"/>
             </w:tcMar>
           </w:tcPr>
           <w:p>
@@ -11946,7 +11952,7 @@
             </w:tcBorders>
             <w:shd w:color="auto" w:fill="DDD9C3" w:val="clear"/>
             <w:tcMar>
-              <w:left w:w="98" w:type="dxa"/>
+              <w:left w:w="93" w:type="dxa"/>
             </w:tcMar>
           </w:tcPr>
           <w:p>
@@ -11979,7 +11985,7 @@
             </w:tcBorders>
             <w:shd w:color="auto" w:fill="DDD9C3" w:val="clear"/>
             <w:tcMar>
-              <w:left w:w="98" w:type="dxa"/>
+              <w:left w:w="93" w:type="dxa"/>
             </w:tcMar>
           </w:tcPr>
           <w:p>
@@ -12012,7 +12018,7 @@
             </w:tcBorders>
             <w:shd w:color="auto" w:fill="DDD9C3" w:val="clear"/>
             <w:tcMar>
-              <w:left w:w="98" w:type="dxa"/>
+              <w:left w:w="93" w:type="dxa"/>
             </w:tcMar>
           </w:tcPr>
           <w:p>
@@ -12048,7 +12054,7 @@
             </w:tcBorders>
             <w:shd w:color="auto" w:fill="FFFFFF" w:val="clear"/>
             <w:tcMar>
-              <w:left w:w="98" w:type="dxa"/>
+              <w:left w:w="93" w:type="dxa"/>
             </w:tcMar>
           </w:tcPr>
           <w:p>
@@ -12081,7 +12087,7 @@
             </w:tcBorders>
             <w:shd w:color="auto" w:fill="FFFFFF" w:val="clear"/>
             <w:tcMar>
-              <w:left w:w="98" w:type="dxa"/>
+              <w:left w:w="93" w:type="dxa"/>
             </w:tcMar>
           </w:tcPr>
           <w:p>
@@ -12114,7 +12120,7 @@
             </w:tcBorders>
             <w:shd w:color="auto" w:fill="FFFFFF" w:val="clear"/>
             <w:tcMar>
-              <w:left w:w="98" w:type="dxa"/>
+              <w:left w:w="93" w:type="dxa"/>
             </w:tcMar>
           </w:tcPr>
           <w:p>
@@ -12147,7 +12153,7 @@
             </w:tcBorders>
             <w:shd w:color="auto" w:fill="FFFFFF" w:val="clear"/>
             <w:tcMar>
-              <w:left w:w="98" w:type="dxa"/>
+              <w:left w:w="93" w:type="dxa"/>
             </w:tcMar>
           </w:tcPr>
           <w:p>
@@ -12183,7 +12189,7 @@
             </w:tcBorders>
             <w:shd w:color="auto" w:fill="404040" w:val="clear"/>
             <w:tcMar>
-              <w:left w:w="98" w:type="dxa"/>
+              <w:left w:w="93" w:type="dxa"/>
             </w:tcMar>
           </w:tcPr>
           <w:p>
@@ -12217,7 +12223,7 @@
             </w:tcBorders>
             <w:shd w:color="auto" w:fill="404040" w:val="clear"/>
             <w:tcMar>
-              <w:left w:w="98" w:type="dxa"/>
+              <w:left w:w="93" w:type="dxa"/>
             </w:tcMar>
           </w:tcPr>
           <w:p>
@@ -12251,7 +12257,7 @@
             </w:tcBorders>
             <w:shd w:color="auto" w:fill="404040" w:val="clear"/>
             <w:tcMar>
-              <w:left w:w="98" w:type="dxa"/>
+              <w:left w:w="93" w:type="dxa"/>
             </w:tcMar>
           </w:tcPr>
           <w:p>
@@ -12285,7 +12291,7 @@
             </w:tcBorders>
             <w:shd w:color="auto" w:fill="404040" w:val="clear"/>
             <w:tcMar>
-              <w:left w:w="98" w:type="dxa"/>
+              <w:left w:w="93" w:type="dxa"/>
             </w:tcMar>
           </w:tcPr>
           <w:p>
@@ -12385,24 +12391,24 @@
         </w:tblBorders>
         <w:tblCellMar>
           <w:top w:w="0" w:type="dxa"/>
-          <w:left w:w="98" w:type="dxa"/>
+          <w:left w:w="93" w:type="dxa"/>
           <w:bottom w:w="0" w:type="dxa"/>
           <w:right w:w="108" w:type="dxa"/>
         </w:tblCellMar>
         <w:tblLook w:val="04a0" w:noVBand="1" w:noHBand="0" w:lastColumn="0" w:firstColumn="1" w:lastRow="0" w:firstRow="1"/>
       </w:tblPr>
       <w:tblGrid>
-        <w:gridCol w:w="3019"/>
+        <w:gridCol w:w="3018"/>
         <w:gridCol w:w="1802"/>
         <w:gridCol w:w="1822"/>
         <w:gridCol w:w="1823"/>
-        <w:gridCol w:w="1826"/>
+        <w:gridCol w:w="1827"/>
       </w:tblGrid>
       <w:tr>
         <w:trPr/>
         <w:tc>
           <w:tcPr>
-            <w:tcW w:w="3019" w:type="dxa"/>
+            <w:tcW w:w="3018" w:type="dxa"/>
             <w:tcBorders>
               <w:top w:val="single" w:sz="4" w:space="0" w:color="00000A"/>
               <w:left w:val="single" w:sz="4" w:space="0" w:color="00000A"/>
@@ -12413,7 +12419,7 @@
             </w:tcBorders>
             <w:shd w:color="auto" w:fill="404040" w:val="clear"/>
             <w:tcMar>
-              <w:left w:w="98" w:type="dxa"/>
+              <w:left w:w="93" w:type="dxa"/>
             </w:tcMar>
             <w:vAlign w:val="center"/>
           </w:tcPr>
@@ -12448,7 +12454,7 @@
             </w:tcBorders>
             <w:shd w:color="auto" w:fill="404040" w:val="clear"/>
             <w:tcMar>
-              <w:left w:w="98" w:type="dxa"/>
+              <w:left w:w="93" w:type="dxa"/>
             </w:tcMar>
             <w:vAlign w:val="center"/>
           </w:tcPr>
@@ -12483,7 +12489,7 @@
             </w:tcBorders>
             <w:shd w:color="auto" w:fill="404040" w:val="clear"/>
             <w:tcMar>
-              <w:left w:w="98" w:type="dxa"/>
+              <w:left w:w="93" w:type="dxa"/>
             </w:tcMar>
             <w:vAlign w:val="center"/>
           </w:tcPr>
@@ -12518,7 +12524,7 @@
             </w:tcBorders>
             <w:shd w:color="auto" w:fill="404040" w:val="clear"/>
             <w:tcMar>
-              <w:left w:w="98" w:type="dxa"/>
+              <w:left w:w="93" w:type="dxa"/>
             </w:tcMar>
           </w:tcPr>
           <w:p>
@@ -12541,7 +12547,7 @@
         </w:tc>
         <w:tc>
           <w:tcPr>
-            <w:tcW w:w="1826" w:type="dxa"/>
+            <w:tcW w:w="1827" w:type="dxa"/>
             <w:tcBorders>
               <w:top w:val="single" w:sz="4" w:space="0" w:color="00000A"/>
               <w:left w:val="single" w:sz="4" w:space="0" w:color="00000A"/>
@@ -12552,7 +12558,7 @@
             </w:tcBorders>
             <w:shd w:color="auto" w:fill="404040" w:val="clear"/>
             <w:tcMar>
-              <w:left w:w="98" w:type="dxa"/>
+              <w:left w:w="93" w:type="dxa"/>
             </w:tcMar>
           </w:tcPr>
           <w:p>
@@ -12578,7 +12584,7 @@
         <w:trPr/>
         <w:tc>
           <w:tcPr>
-            <w:tcW w:w="3019" w:type="dxa"/>
+            <w:tcW w:w="3018" w:type="dxa"/>
             <w:tcBorders>
               <w:top w:val="single" w:sz="4" w:space="0" w:color="00000A"/>
               <w:left w:val="single" w:sz="4" w:space="0" w:color="00000A"/>
@@ -12589,7 +12595,7 @@
             </w:tcBorders>
             <w:shd w:color="auto" w:fill="D9D9D9" w:val="clear"/>
             <w:tcMar>
-              <w:left w:w="98" w:type="dxa"/>
+              <w:left w:w="93" w:type="dxa"/>
             </w:tcMar>
           </w:tcPr>
           <w:p>
@@ -12622,7 +12628,7 @@
             </w:tcBorders>
             <w:shd w:color="auto" w:fill="D9D9D9" w:val="clear"/>
             <w:tcMar>
-              <w:left w:w="98" w:type="dxa"/>
+              <w:left w:w="93" w:type="dxa"/>
             </w:tcMar>
           </w:tcPr>
           <w:p>
@@ -12655,7 +12661,7 @@
             </w:tcBorders>
             <w:shd w:color="auto" w:fill="D9D9D9" w:val="clear"/>
             <w:tcMar>
-              <w:left w:w="98" w:type="dxa"/>
+              <w:left w:w="93" w:type="dxa"/>
             </w:tcMar>
           </w:tcPr>
           <w:p>
@@ -12688,7 +12694,7 @@
             </w:tcBorders>
             <w:shd w:color="auto" w:fill="D9D9D9" w:val="clear"/>
             <w:tcMar>
-              <w:left w:w="98" w:type="dxa"/>
+              <w:left w:w="93" w:type="dxa"/>
             </w:tcMar>
           </w:tcPr>
           <w:p>
@@ -12710,7 +12716,7 @@
         </w:tc>
         <w:tc>
           <w:tcPr>
-            <w:tcW w:w="1826" w:type="dxa"/>
+            <w:tcW w:w="1827" w:type="dxa"/>
             <w:tcBorders>
               <w:top w:val="single" w:sz="4" w:space="0" w:color="00000A"/>
               <w:left w:val="single" w:sz="4" w:space="0" w:color="00000A"/>
@@ -12721,7 +12727,7 @@
             </w:tcBorders>
             <w:shd w:color="auto" w:fill="D9D9D9" w:val="clear"/>
             <w:tcMar>
-              <w:left w:w="98" w:type="dxa"/>
+              <w:left w:w="93" w:type="dxa"/>
             </w:tcMar>
           </w:tcPr>
           <w:p>
@@ -12746,7 +12752,7 @@
         <w:trPr/>
         <w:tc>
           <w:tcPr>
-            <w:tcW w:w="3019" w:type="dxa"/>
+            <w:tcW w:w="3018" w:type="dxa"/>
             <w:tcBorders>
               <w:top w:val="single" w:sz="4" w:space="0" w:color="00000A"/>
               <w:left w:val="single" w:sz="4" w:space="0" w:color="00000A"/>
@@ -12757,7 +12763,7 @@
             </w:tcBorders>
             <w:shd w:color="auto" w:fill="FFFFFF" w:val="clear"/>
             <w:tcMar>
-              <w:left w:w="98" w:type="dxa"/>
+              <w:left w:w="93" w:type="dxa"/>
             </w:tcMar>
           </w:tcPr>
           <w:p>
@@ -12789,7 +12795,7 @@
             </w:tcBorders>
             <w:shd w:color="auto" w:fill="FFFFFF" w:val="clear"/>
             <w:tcMar>
-              <w:left w:w="98" w:type="dxa"/>
+              <w:left w:w="93" w:type="dxa"/>
             </w:tcMar>
           </w:tcPr>
           <w:p>
@@ -12822,7 +12828,7 @@
             </w:tcBorders>
             <w:shd w:color="auto" w:fill="FFFFFF" w:val="clear"/>
             <w:tcMar>
-              <w:left w:w="98" w:type="dxa"/>
+              <w:left w:w="93" w:type="dxa"/>
             </w:tcMar>
           </w:tcPr>
           <w:p>
@@ -12855,29 +12861,29 @@
             </w:tcBorders>
             <w:shd w:color="auto" w:fill="FFFFFF" w:val="clear"/>
             <w:tcMar>
-              <w:left w:w="98" w:type="dxa"/>
-            </w:tcMar>
-          </w:tcPr>
-          <w:p>
-            <w:pPr>
-              <w:pStyle w:val="Normal"/>
-              <w:spacing w:lineRule="auto" w:line="240" w:before="0" w:after="0"/>
-              <w:contextualSpacing/>
-              <w:jc w:val="center"/>
-              <w:rPr>
-                <w:rFonts w:ascii="Arial" w:hAnsi="Arial" w:cs="Arial"/>
-              </w:rPr>
-            </w:pPr>
-            <w:r>
-              <w:rPr>
-                <w:rFonts w:cs="Arial" w:ascii="Arial" w:hAnsi="Arial"/>
-              </w:rPr>
-            </w:r>
-          </w:p>
-        </w:tc>
-        <w:tc>
-          <w:tcPr>
-            <w:tcW w:w="1826" w:type="dxa"/>
+              <w:left w:w="93" w:type="dxa"/>
+            </w:tcMar>
+          </w:tcPr>
+          <w:p>
+            <w:pPr>
+              <w:pStyle w:val="Normal"/>
+              <w:spacing w:lineRule="auto" w:line="240" w:before="0" w:after="0"/>
+              <w:contextualSpacing/>
+              <w:jc w:val="center"/>
+              <w:rPr>
+                <w:rFonts w:ascii="Arial" w:hAnsi="Arial" w:cs="Arial"/>
+              </w:rPr>
+            </w:pPr>
+            <w:r>
+              <w:rPr>
+                <w:rFonts w:cs="Arial" w:ascii="Arial" w:hAnsi="Arial"/>
+              </w:rPr>
+            </w:r>
+          </w:p>
+        </w:tc>
+        <w:tc>
+          <w:tcPr>
+            <w:tcW w:w="1827" w:type="dxa"/>
             <w:tcBorders>
               <w:top w:val="single" w:sz="4" w:space="0" w:color="00000A"/>
               <w:left w:val="single" w:sz="4" w:space="0" w:color="00000A"/>
@@ -12888,7 +12894,7 @@
             </w:tcBorders>
             <w:shd w:color="auto" w:fill="FFFFFF" w:val="clear"/>
             <w:tcMar>
-              <w:left w:w="98" w:type="dxa"/>
+              <w:left w:w="93" w:type="dxa"/>
             </w:tcMar>
           </w:tcPr>
           <w:p>
@@ -12913,7 +12919,7 @@
         <w:trPr/>
         <w:tc>
           <w:tcPr>
-            <w:tcW w:w="3019" w:type="dxa"/>
+            <w:tcW w:w="3018" w:type="dxa"/>
             <w:tcBorders>
               <w:top w:val="single" w:sz="4" w:space="0" w:color="00000A"/>
               <w:left w:val="single" w:sz="4" w:space="0" w:color="00000A"/>
@@ -12924,7 +12930,7 @@
             </w:tcBorders>
             <w:shd w:color="auto" w:fill="FFFFFF" w:val="clear"/>
             <w:tcMar>
-              <w:left w:w="98" w:type="dxa"/>
+              <w:left w:w="93" w:type="dxa"/>
             </w:tcMar>
           </w:tcPr>
           <w:p>
@@ -12956,7 +12962,7 @@
             </w:tcBorders>
             <w:shd w:color="auto" w:fill="FFFFFF" w:val="clear"/>
             <w:tcMar>
-              <w:left w:w="98" w:type="dxa"/>
+              <w:left w:w="93" w:type="dxa"/>
             </w:tcMar>
           </w:tcPr>
           <w:p>
@@ -12989,7 +12995,7 @@
             </w:tcBorders>
             <w:shd w:color="auto" w:fill="FFFFFF" w:val="clear"/>
             <w:tcMar>
-              <w:left w:w="98" w:type="dxa"/>
+              <w:left w:w="93" w:type="dxa"/>
             </w:tcMar>
           </w:tcPr>
           <w:p>
@@ -13022,29 +13028,29 @@
             </w:tcBorders>
             <w:shd w:color="auto" w:fill="FFFFFF" w:val="clear"/>
             <w:tcMar>
-              <w:left w:w="98" w:type="dxa"/>
-            </w:tcMar>
-          </w:tcPr>
-          <w:p>
-            <w:pPr>
-              <w:pStyle w:val="Normal"/>
-              <w:spacing w:lineRule="auto" w:line="240" w:before="0" w:after="0"/>
-              <w:contextualSpacing/>
-              <w:jc w:val="center"/>
-              <w:rPr>
-                <w:rFonts w:ascii="Arial" w:hAnsi="Arial" w:cs="Arial"/>
-              </w:rPr>
-            </w:pPr>
-            <w:r>
-              <w:rPr>
-                <w:rFonts w:cs="Arial" w:ascii="Arial" w:hAnsi="Arial"/>
-              </w:rPr>
-            </w:r>
-          </w:p>
-        </w:tc>
-        <w:tc>
-          <w:tcPr>
-            <w:tcW w:w="1826" w:type="dxa"/>
+              <w:left w:w="93" w:type="dxa"/>
+            </w:tcMar>
+          </w:tcPr>
+          <w:p>
+            <w:pPr>
+              <w:pStyle w:val="Normal"/>
+              <w:spacing w:lineRule="auto" w:line="240" w:before="0" w:after="0"/>
+              <w:contextualSpacing/>
+              <w:jc w:val="center"/>
+              <w:rPr>
+                <w:rFonts w:ascii="Arial" w:hAnsi="Arial" w:cs="Arial"/>
+              </w:rPr>
+            </w:pPr>
+            <w:r>
+              <w:rPr>
+                <w:rFonts w:cs="Arial" w:ascii="Arial" w:hAnsi="Arial"/>
+              </w:rPr>
+            </w:r>
+          </w:p>
+        </w:tc>
+        <w:tc>
+          <w:tcPr>
+            <w:tcW w:w="1827" w:type="dxa"/>
             <w:tcBorders>
               <w:top w:val="single" w:sz="4" w:space="0" w:color="00000A"/>
               <w:left w:val="single" w:sz="4" w:space="0" w:color="00000A"/>
@@ -13055,7 +13061,7 @@
             </w:tcBorders>
             <w:shd w:color="auto" w:fill="FFFFFF" w:val="clear"/>
             <w:tcMar>
-              <w:left w:w="98" w:type="dxa"/>
+              <w:left w:w="93" w:type="dxa"/>
             </w:tcMar>
           </w:tcPr>
           <w:p>
@@ -13080,7 +13086,7 @@
         <w:trPr/>
         <w:tc>
           <w:tcPr>
-            <w:tcW w:w="3019" w:type="dxa"/>
+            <w:tcW w:w="3018" w:type="dxa"/>
             <w:tcBorders>
               <w:top w:val="single" w:sz="4" w:space="0" w:color="00000A"/>
               <w:left w:val="single" w:sz="4" w:space="0" w:color="00000A"/>
@@ -13091,7 +13097,7 @@
             </w:tcBorders>
             <w:shd w:color="auto" w:fill="D9D9D9" w:val="clear"/>
             <w:tcMar>
-              <w:left w:w="98" w:type="dxa"/>
+              <w:left w:w="93" w:type="dxa"/>
             </w:tcMar>
           </w:tcPr>
           <w:p>
@@ -13124,7 +13130,7 @@
             </w:tcBorders>
             <w:shd w:color="auto" w:fill="D9D9D9" w:val="clear"/>
             <w:tcMar>
-              <w:left w:w="98" w:type="dxa"/>
+              <w:left w:w="93" w:type="dxa"/>
             </w:tcMar>
           </w:tcPr>
           <w:p>
@@ -13157,7 +13163,7 @@
             </w:tcBorders>
             <w:shd w:color="auto" w:fill="D9D9D9" w:val="clear"/>
             <w:tcMar>
-              <w:left w:w="98" w:type="dxa"/>
+              <w:left w:w="93" w:type="dxa"/>
             </w:tcMar>
           </w:tcPr>
           <w:p>
@@ -13190,7 +13196,7 @@
             </w:tcBorders>
             <w:shd w:color="auto" w:fill="D9D9D9" w:val="clear"/>
             <w:tcMar>
-              <w:left w:w="98" w:type="dxa"/>
+              <w:left w:w="93" w:type="dxa"/>
             </w:tcMar>
           </w:tcPr>
           <w:p>
@@ -13212,7 +13218,7 @@
         </w:tc>
         <w:tc>
           <w:tcPr>
-            <w:tcW w:w="1826" w:type="dxa"/>
+            <w:tcW w:w="1827" w:type="dxa"/>
             <w:tcBorders>
               <w:top w:val="single" w:sz="4" w:space="0" w:color="00000A"/>
               <w:left w:val="single" w:sz="4" w:space="0" w:color="00000A"/>
@@ -13223,7 +13229,7 @@
             </w:tcBorders>
             <w:shd w:color="auto" w:fill="D9D9D9" w:val="clear"/>
             <w:tcMar>
-              <w:left w:w="98" w:type="dxa"/>
+              <w:left w:w="93" w:type="dxa"/>
             </w:tcMar>
           </w:tcPr>
           <w:p>
@@ -13248,7 +13254,7 @@
         <w:trPr/>
         <w:tc>
           <w:tcPr>
-            <w:tcW w:w="3019" w:type="dxa"/>
+            <w:tcW w:w="3018" w:type="dxa"/>
             <w:tcBorders>
               <w:top w:val="single" w:sz="4" w:space="0" w:color="00000A"/>
               <w:left w:val="single" w:sz="4" w:space="0" w:color="00000A"/>
@@ -13259,7 +13265,7 @@
             </w:tcBorders>
             <w:shd w:color="auto" w:fill="FFFFFF" w:val="clear"/>
             <w:tcMar>
-              <w:left w:w="98" w:type="dxa"/>
+              <w:left w:w="93" w:type="dxa"/>
             </w:tcMar>
           </w:tcPr>
           <w:p>
@@ -13291,7 +13297,7 @@
             </w:tcBorders>
             <w:shd w:color="auto" w:fill="FFFFFF" w:val="clear"/>
             <w:tcMar>
-              <w:left w:w="98" w:type="dxa"/>
+              <w:left w:w="93" w:type="dxa"/>
             </w:tcMar>
           </w:tcPr>
           <w:p>
@@ -13324,7 +13330,7 @@
             </w:tcBorders>
             <w:shd w:color="auto" w:fill="FFFFFF" w:val="clear"/>
             <w:tcMar>
-              <w:left w:w="98" w:type="dxa"/>
+              <w:left w:w="93" w:type="dxa"/>
             </w:tcMar>
           </w:tcPr>
           <w:p>
@@ -13357,29 +13363,29 @@
             </w:tcBorders>
             <w:shd w:color="auto" w:fill="FFFFFF" w:val="clear"/>
             <w:tcMar>
-              <w:left w:w="98" w:type="dxa"/>
-            </w:tcMar>
-          </w:tcPr>
-          <w:p>
-            <w:pPr>
-              <w:pStyle w:val="Normal"/>
-              <w:spacing w:lineRule="auto" w:line="240" w:before="0" w:after="0"/>
-              <w:contextualSpacing/>
-              <w:jc w:val="center"/>
-              <w:rPr>
-                <w:rFonts w:ascii="Arial" w:hAnsi="Arial" w:cs="Arial"/>
-              </w:rPr>
-            </w:pPr>
-            <w:r>
-              <w:rPr>
-                <w:rFonts w:cs="Arial" w:ascii="Arial" w:hAnsi="Arial"/>
-              </w:rPr>
-            </w:r>
-          </w:p>
-        </w:tc>
-        <w:tc>
-          <w:tcPr>
-            <w:tcW w:w="1826" w:type="dxa"/>
+              <w:left w:w="93" w:type="dxa"/>
+            </w:tcMar>
+          </w:tcPr>
+          <w:p>
+            <w:pPr>
+              <w:pStyle w:val="Normal"/>
+              <w:spacing w:lineRule="auto" w:line="240" w:before="0" w:after="0"/>
+              <w:contextualSpacing/>
+              <w:jc w:val="center"/>
+              <w:rPr>
+                <w:rFonts w:ascii="Arial" w:hAnsi="Arial" w:cs="Arial"/>
+              </w:rPr>
+            </w:pPr>
+            <w:r>
+              <w:rPr>
+                <w:rFonts w:cs="Arial" w:ascii="Arial" w:hAnsi="Arial"/>
+              </w:rPr>
+            </w:r>
+          </w:p>
+        </w:tc>
+        <w:tc>
+          <w:tcPr>
+            <w:tcW w:w="1827" w:type="dxa"/>
             <w:tcBorders>
               <w:top w:val="single" w:sz="4" w:space="0" w:color="00000A"/>
               <w:left w:val="single" w:sz="4" w:space="0" w:color="00000A"/>
@@ -13390,7 +13396,7 @@
             </w:tcBorders>
             <w:shd w:color="auto" w:fill="FFFFFF" w:val="clear"/>
             <w:tcMar>
-              <w:left w:w="98" w:type="dxa"/>
+              <w:left w:w="93" w:type="dxa"/>
             </w:tcMar>
           </w:tcPr>
           <w:p>
@@ -13415,7 +13421,7 @@
         <w:trPr/>
         <w:tc>
           <w:tcPr>
-            <w:tcW w:w="3019" w:type="dxa"/>
+            <w:tcW w:w="3018" w:type="dxa"/>
             <w:tcBorders>
               <w:top w:val="single" w:sz="4" w:space="0" w:color="00000A"/>
               <w:left w:val="single" w:sz="4" w:space="0" w:color="00000A"/>
@@ -13426,7 +13432,7 @@
             </w:tcBorders>
             <w:shd w:color="auto" w:fill="FFFFFF" w:val="clear"/>
             <w:tcMar>
-              <w:left w:w="98" w:type="dxa"/>
+              <w:left w:w="93" w:type="dxa"/>
             </w:tcMar>
           </w:tcPr>
           <w:p>
@@ -13458,7 +13464,7 @@
             </w:tcBorders>
             <w:shd w:color="auto" w:fill="FFFFFF" w:val="clear"/>
             <w:tcMar>
-              <w:left w:w="98" w:type="dxa"/>
+              <w:left w:w="93" w:type="dxa"/>
             </w:tcMar>
           </w:tcPr>
           <w:p>
@@ -13491,7 +13497,7 @@
             </w:tcBorders>
             <w:shd w:color="auto" w:fill="FFFFFF" w:val="clear"/>
             <w:tcMar>
-              <w:left w:w="98" w:type="dxa"/>
+              <w:left w:w="93" w:type="dxa"/>
             </w:tcMar>
           </w:tcPr>
           <w:p>
@@ -13524,29 +13530,29 @@
             </w:tcBorders>
             <w:shd w:color="auto" w:fill="FFFFFF" w:val="clear"/>
             <w:tcMar>
-              <w:left w:w="98" w:type="dxa"/>
-            </w:tcMar>
-          </w:tcPr>
-          <w:p>
-            <w:pPr>
-              <w:pStyle w:val="Normal"/>
-              <w:spacing w:lineRule="auto" w:line="240" w:before="0" w:after="0"/>
-              <w:contextualSpacing/>
-              <w:jc w:val="center"/>
-              <w:rPr>
-                <w:rFonts w:ascii="Arial" w:hAnsi="Arial" w:cs="Arial"/>
-              </w:rPr>
-            </w:pPr>
-            <w:r>
-              <w:rPr>
-                <w:rFonts w:cs="Arial" w:ascii="Arial" w:hAnsi="Arial"/>
-              </w:rPr>
-            </w:r>
-          </w:p>
-        </w:tc>
-        <w:tc>
-          <w:tcPr>
-            <w:tcW w:w="1826" w:type="dxa"/>
+              <w:left w:w="93" w:type="dxa"/>
+            </w:tcMar>
+          </w:tcPr>
+          <w:p>
+            <w:pPr>
+              <w:pStyle w:val="Normal"/>
+              <w:spacing w:lineRule="auto" w:line="240" w:before="0" w:after="0"/>
+              <w:contextualSpacing/>
+              <w:jc w:val="center"/>
+              <w:rPr>
+                <w:rFonts w:ascii="Arial" w:hAnsi="Arial" w:cs="Arial"/>
+              </w:rPr>
+            </w:pPr>
+            <w:r>
+              <w:rPr>
+                <w:rFonts w:cs="Arial" w:ascii="Arial" w:hAnsi="Arial"/>
+              </w:rPr>
+            </w:r>
+          </w:p>
+        </w:tc>
+        <w:tc>
+          <w:tcPr>
+            <w:tcW w:w="1827" w:type="dxa"/>
             <w:tcBorders>
               <w:top w:val="single" w:sz="4" w:space="0" w:color="00000A"/>
               <w:left w:val="single" w:sz="4" w:space="0" w:color="00000A"/>
@@ -13557,7 +13563,7 @@
             </w:tcBorders>
             <w:shd w:color="auto" w:fill="FFFFFF" w:val="clear"/>
             <w:tcMar>
-              <w:left w:w="98" w:type="dxa"/>
+              <w:left w:w="93" w:type="dxa"/>
             </w:tcMar>
           </w:tcPr>
           <w:p>
@@ -13582,7 +13588,7 @@
         <w:trPr/>
         <w:tc>
           <w:tcPr>
-            <w:tcW w:w="3019" w:type="dxa"/>
+            <w:tcW w:w="3018" w:type="dxa"/>
             <w:tcBorders>
               <w:top w:val="single" w:sz="4" w:space="0" w:color="00000A"/>
               <w:left w:val="single" w:sz="4" w:space="0" w:color="00000A"/>
@@ -13593,7 +13599,7 @@
             </w:tcBorders>
             <w:shd w:color="auto" w:fill="FFFFFF" w:val="clear"/>
             <w:tcMar>
-              <w:left w:w="98" w:type="dxa"/>
+              <w:left w:w="93" w:type="dxa"/>
             </w:tcMar>
           </w:tcPr>
           <w:p>
@@ -13625,7 +13631,7 @@
             </w:tcBorders>
             <w:shd w:color="auto" w:fill="FFFFFF" w:val="clear"/>
             <w:tcMar>
-              <w:left w:w="98" w:type="dxa"/>
+              <w:left w:w="93" w:type="dxa"/>
             </w:tcMar>
           </w:tcPr>
           <w:p>
@@ -13658,7 +13664,7 @@
             </w:tcBorders>
             <w:shd w:color="auto" w:fill="FFFFFF" w:val="clear"/>
             <w:tcMar>
-              <w:left w:w="98" w:type="dxa"/>
+              <w:left w:w="93" w:type="dxa"/>
             </w:tcMar>
           </w:tcPr>
           <w:p>
@@ -13691,29 +13697,29 @@
             </w:tcBorders>
             <w:shd w:color="auto" w:fill="FFFFFF" w:val="clear"/>
             <w:tcMar>
-              <w:left w:w="98" w:type="dxa"/>
-            </w:tcMar>
-          </w:tcPr>
-          <w:p>
-            <w:pPr>
-              <w:pStyle w:val="Normal"/>
-              <w:spacing w:lineRule="auto" w:line="240" w:before="0" w:after="0"/>
-              <w:contextualSpacing/>
-              <w:jc w:val="center"/>
-              <w:rPr>
-                <w:rFonts w:ascii="Arial" w:hAnsi="Arial" w:cs="Arial"/>
-              </w:rPr>
-            </w:pPr>
-            <w:r>
-              <w:rPr>
-                <w:rFonts w:cs="Arial" w:ascii="Arial" w:hAnsi="Arial"/>
-              </w:rPr>
-            </w:r>
-          </w:p>
-        </w:tc>
-        <w:tc>
-          <w:tcPr>
-            <w:tcW w:w="1826" w:type="dxa"/>
+              <w:left w:w="93" w:type="dxa"/>
+            </w:tcMar>
+          </w:tcPr>
+          <w:p>
+            <w:pPr>
+              <w:pStyle w:val="Normal"/>
+              <w:spacing w:lineRule="auto" w:line="240" w:before="0" w:after="0"/>
+              <w:contextualSpacing/>
+              <w:jc w:val="center"/>
+              <w:rPr>
+                <w:rFonts w:ascii="Arial" w:hAnsi="Arial" w:cs="Arial"/>
+              </w:rPr>
+            </w:pPr>
+            <w:r>
+              <w:rPr>
+                <w:rFonts w:cs="Arial" w:ascii="Arial" w:hAnsi="Arial"/>
+              </w:rPr>
+            </w:r>
+          </w:p>
+        </w:tc>
+        <w:tc>
+          <w:tcPr>
+            <w:tcW w:w="1827" w:type="dxa"/>
             <w:tcBorders>
               <w:top w:val="single" w:sz="4" w:space="0" w:color="00000A"/>
               <w:left w:val="single" w:sz="4" w:space="0" w:color="00000A"/>
@@ -13724,7 +13730,7 @@
             </w:tcBorders>
             <w:shd w:color="auto" w:fill="FFFFFF" w:val="clear"/>
             <w:tcMar>
-              <w:left w:w="98" w:type="dxa"/>
+              <w:left w:w="93" w:type="dxa"/>
             </w:tcMar>
           </w:tcPr>
           <w:p>
@@ -13749,7 +13755,7 @@
         <w:trPr/>
         <w:tc>
           <w:tcPr>
-            <w:tcW w:w="3019" w:type="dxa"/>
+            <w:tcW w:w="3018" w:type="dxa"/>
             <w:tcBorders>
               <w:top w:val="single" w:sz="4" w:space="0" w:color="00000A"/>
               <w:left w:val="single" w:sz="4" w:space="0" w:color="00000A"/>
@@ -13760,7 +13766,7 @@
             </w:tcBorders>
             <w:shd w:color="auto" w:fill="D9D9D9" w:val="clear"/>
             <w:tcMar>
-              <w:left w:w="98" w:type="dxa"/>
+              <w:left w:w="93" w:type="dxa"/>
             </w:tcMar>
           </w:tcPr>
           <w:p>
@@ -13793,7 +13799,7 @@
             </w:tcBorders>
             <w:shd w:color="auto" w:fill="D9D9D9" w:val="clear"/>
             <w:tcMar>
-              <w:left w:w="98" w:type="dxa"/>
+              <w:left w:w="93" w:type="dxa"/>
             </w:tcMar>
           </w:tcPr>
           <w:p>
@@ -13826,7 +13832,7 @@
             </w:tcBorders>
             <w:shd w:color="auto" w:fill="D9D9D9" w:val="clear"/>
             <w:tcMar>
-              <w:left w:w="98" w:type="dxa"/>
+              <w:left w:w="93" w:type="dxa"/>
             </w:tcMar>
           </w:tcPr>
           <w:p>
@@ -13859,7 +13865,7 @@
             </w:tcBorders>
             <w:shd w:color="auto" w:fill="D9D9D9" w:val="clear"/>
             <w:tcMar>
-              <w:left w:w="98" w:type="dxa"/>
+              <w:left w:w="93" w:type="dxa"/>
             </w:tcMar>
           </w:tcPr>
           <w:p>
@@ -13881,7 +13887,7 @@
         </w:tc>
         <w:tc>
           <w:tcPr>
-            <w:tcW w:w="1826" w:type="dxa"/>
+            <w:tcW w:w="1827" w:type="dxa"/>
             <w:tcBorders>
               <w:top w:val="single" w:sz="4" w:space="0" w:color="00000A"/>
               <w:left w:val="single" w:sz="4" w:space="0" w:color="00000A"/>
@@ -13892,7 +13898,7 @@
             </w:tcBorders>
             <w:shd w:color="auto" w:fill="D9D9D9" w:val="clear"/>
             <w:tcMar>
-              <w:left w:w="98" w:type="dxa"/>
+              <w:left w:w="93" w:type="dxa"/>
             </w:tcMar>
           </w:tcPr>
           <w:p>
@@ -13975,7 +13981,7 @@
         <w:docPartGallery w:val="Page Numbers (Bottom of Page)"/>
         <w:docPartUnique w:val="true"/>
       </w:docPartObj>
-      <w:id w:val="826543933"/>
+      <w:id w:val="1721716475"/>
     </w:sdtPr>
     <w:sdtContent>
       <w:p>
@@ -14029,7 +14035,7 @@
         <w:docPartGallery w:val="Page Numbers (Bottom of Page)"/>
         <w:docPartUnique w:val="true"/>
       </w:docPartObj>
-      <w:id w:val="353478019"/>
+      <w:id w:val="437850097"/>
     </w:sdtPr>
     <w:sdtContent>
       <w:p>
@@ -14083,7 +14089,7 @@
         <w:docPartGallery w:val="Page Numbers (Bottom of Page)"/>
         <w:docPartUnique w:val="true"/>
       </w:docPartObj>
-      <w:id w:val="180651519"/>
+      <w:id w:val="1190226024"/>
     </w:sdtPr>
     <w:sdtContent>
       <w:p>
@@ -17231,6 +17237,385 @@
   </w:style>
   <w:style w:type="character" w:styleId="ListLabel222">
     <w:name w:val="ListLabel 222"/>
+    <w:qFormat/>
+    <w:rPr>
+      <w:rFonts w:cs="Wingdings"/>
+    </w:rPr>
+  </w:style>
+  <w:style w:type="character" w:styleId="ListLabel223">
+    <w:name w:val="ListLabel 223"/>
+    <w:qFormat/>
+    <w:rPr>
+      <w:rFonts w:cs="Symbol"/>
+    </w:rPr>
+  </w:style>
+  <w:style w:type="character" w:styleId="ListLabel224">
+    <w:name w:val="ListLabel 224"/>
+    <w:qFormat/>
+    <w:rPr>
+      <w:rFonts w:cs="Courier New"/>
+    </w:rPr>
+  </w:style>
+  <w:style w:type="character" w:styleId="ListLabel225">
+    <w:name w:val="ListLabel 225"/>
+    <w:qFormat/>
+    <w:rPr>
+      <w:rFonts w:cs="Wingdings"/>
+    </w:rPr>
+  </w:style>
+  <w:style w:type="character" w:styleId="ListLabel226">
+    <w:name w:val="ListLabel 226"/>
+    <w:qFormat/>
+    <w:rPr>
+      <w:rFonts w:cs="Symbol"/>
+    </w:rPr>
+  </w:style>
+  <w:style w:type="character" w:styleId="ListLabel227">
+    <w:name w:val="ListLabel 227"/>
+    <w:qFormat/>
+    <w:rPr>
+      <w:rFonts w:cs="Courier New"/>
+    </w:rPr>
+  </w:style>
+  <w:style w:type="character" w:styleId="ListLabel228">
+    <w:name w:val="ListLabel 228"/>
+    <w:qFormat/>
+    <w:rPr>
+      <w:rFonts w:cs="Wingdings"/>
+    </w:rPr>
+  </w:style>
+  <w:style w:type="character" w:styleId="ListLabel229">
+    <w:name w:val="ListLabel 229"/>
+    <w:qFormat/>
+    <w:rPr>
+      <w:rFonts w:cs="Symbol"/>
+    </w:rPr>
+  </w:style>
+  <w:style w:type="character" w:styleId="ListLabel230">
+    <w:name w:val="ListLabel 230"/>
+    <w:qFormat/>
+    <w:rPr>
+      <w:rFonts w:cs="Courier New"/>
+    </w:rPr>
+  </w:style>
+  <w:style w:type="character" w:styleId="ListLabel231">
+    <w:name w:val="ListLabel 231"/>
+    <w:qFormat/>
+    <w:rPr>
+      <w:rFonts w:cs="Wingdings"/>
+    </w:rPr>
+  </w:style>
+  <w:style w:type="character" w:styleId="ListLabel232">
+    <w:name w:val="ListLabel 232"/>
+    <w:qFormat/>
+    <w:rPr>
+      <w:rFonts w:cs="Symbol"/>
+    </w:rPr>
+  </w:style>
+  <w:style w:type="character" w:styleId="ListLabel233">
+    <w:name w:val="ListLabel 233"/>
+    <w:qFormat/>
+    <w:rPr>
+      <w:rFonts w:cs="Courier New"/>
+    </w:rPr>
+  </w:style>
+  <w:style w:type="character" w:styleId="ListLabel234">
+    <w:name w:val="ListLabel 234"/>
+    <w:qFormat/>
+    <w:rPr>
+      <w:rFonts w:cs="Wingdings"/>
+    </w:rPr>
+  </w:style>
+  <w:style w:type="character" w:styleId="ListLabel235">
+    <w:name w:val="ListLabel 235"/>
+    <w:qFormat/>
+    <w:rPr>
+      <w:rFonts w:cs="Symbol"/>
+    </w:rPr>
+  </w:style>
+  <w:style w:type="character" w:styleId="ListLabel236">
+    <w:name w:val="ListLabel 236"/>
+    <w:qFormat/>
+    <w:rPr>
+      <w:rFonts w:cs="Courier New"/>
+    </w:rPr>
+  </w:style>
+  <w:style w:type="character" w:styleId="ListLabel237">
+    <w:name w:val="ListLabel 237"/>
+    <w:qFormat/>
+    <w:rPr>
+      <w:rFonts w:cs="Wingdings"/>
+    </w:rPr>
+  </w:style>
+  <w:style w:type="character" w:styleId="ListLabel238">
+    <w:name w:val="ListLabel 238"/>
+    <w:qFormat/>
+    <w:rPr>
+      <w:rFonts w:cs="Symbol"/>
+    </w:rPr>
+  </w:style>
+  <w:style w:type="character" w:styleId="ListLabel239">
+    <w:name w:val="ListLabel 239"/>
+    <w:qFormat/>
+    <w:rPr>
+      <w:rFonts w:cs="Courier New"/>
+    </w:rPr>
+  </w:style>
+  <w:style w:type="character" w:styleId="ListLabel240">
+    <w:name w:val="ListLabel 240"/>
+    <w:qFormat/>
+    <w:rPr>
+      <w:rFonts w:cs="Wingdings"/>
+    </w:rPr>
+  </w:style>
+  <w:style w:type="character" w:styleId="ListLabel241">
+    <w:name w:val="ListLabel 241"/>
+    <w:qFormat/>
+    <w:rPr>
+      <w:rFonts w:cs="Symbol"/>
+    </w:rPr>
+  </w:style>
+  <w:style w:type="character" w:styleId="ListLabel242">
+    <w:name w:val="ListLabel 242"/>
+    <w:qFormat/>
+    <w:rPr>
+      <w:rFonts w:cs="Courier New"/>
+    </w:rPr>
+  </w:style>
+  <w:style w:type="character" w:styleId="ListLabel243">
+    <w:name w:val="ListLabel 243"/>
+    <w:qFormat/>
+    <w:rPr>
+      <w:rFonts w:cs="Wingdings"/>
+    </w:rPr>
+  </w:style>
+  <w:style w:type="character" w:styleId="ListLabel244">
+    <w:name w:val="ListLabel 244"/>
+    <w:qFormat/>
+    <w:rPr>
+      <w:rFonts w:cs="Symbol"/>
+    </w:rPr>
+  </w:style>
+  <w:style w:type="character" w:styleId="ListLabel245">
+    <w:name w:val="ListLabel 245"/>
+    <w:qFormat/>
+    <w:rPr>
+      <w:rFonts w:cs="Courier New"/>
+    </w:rPr>
+  </w:style>
+  <w:style w:type="character" w:styleId="ListLabel246">
+    <w:name w:val="ListLabel 246"/>
+    <w:qFormat/>
+    <w:rPr>
+      <w:rFonts w:cs="Wingdings"/>
+    </w:rPr>
+  </w:style>
+  <w:style w:type="character" w:styleId="ListLabel247">
+    <w:name w:val="ListLabel 247"/>
+    <w:qFormat/>
+    <w:rPr>
+      <w:rFonts w:cs="Symbol"/>
+    </w:rPr>
+  </w:style>
+  <w:style w:type="character" w:styleId="ListLabel248">
+    <w:name w:val="ListLabel 248"/>
+    <w:qFormat/>
+    <w:rPr>
+      <w:rFonts w:cs="Courier New"/>
+    </w:rPr>
+  </w:style>
+  <w:style w:type="character" w:styleId="ListLabel249">
+    <w:name w:val="ListLabel 249"/>
+    <w:qFormat/>
+    <w:rPr>
+      <w:rFonts w:cs="Wingdings"/>
+    </w:rPr>
+  </w:style>
+  <w:style w:type="character" w:styleId="ListLabel250">
+    <w:name w:val="ListLabel 250"/>
+    <w:qFormat/>
+    <w:rPr>
+      <w:rFonts w:cs="Symbol"/>
+    </w:rPr>
+  </w:style>
+  <w:style w:type="character" w:styleId="ListLabel251">
+    <w:name w:val="ListLabel 251"/>
+    <w:qFormat/>
+    <w:rPr>
+      <w:rFonts w:cs="Courier New"/>
+    </w:rPr>
+  </w:style>
+  <w:style w:type="character" w:styleId="ListLabel252">
+    <w:name w:val="ListLabel 252"/>
+    <w:qFormat/>
+    <w:rPr>
+      <w:rFonts w:cs="Wingdings"/>
+    </w:rPr>
+  </w:style>
+  <w:style w:type="character" w:styleId="ListLabel253">
+    <w:name w:val="ListLabel 253"/>
+    <w:qFormat/>
+    <w:rPr>
+      <w:rFonts w:cs="Symbol"/>
+    </w:rPr>
+  </w:style>
+  <w:style w:type="character" w:styleId="ListLabel254">
+    <w:name w:val="ListLabel 254"/>
+    <w:qFormat/>
+    <w:rPr>
+      <w:rFonts w:cs="Courier New"/>
+    </w:rPr>
+  </w:style>
+  <w:style w:type="character" w:styleId="ListLabel255">
+    <w:name w:val="ListLabel 255"/>
+    <w:qFormat/>
+    <w:rPr>
+      <w:rFonts w:cs="Wingdings"/>
+    </w:rPr>
+  </w:style>
+  <w:style w:type="character" w:styleId="ListLabel256">
+    <w:name w:val="ListLabel 256"/>
+    <w:qFormat/>
+    <w:rPr>
+      <w:rFonts w:cs="Symbol"/>
+    </w:rPr>
+  </w:style>
+  <w:style w:type="character" w:styleId="ListLabel257">
+    <w:name w:val="ListLabel 257"/>
+    <w:qFormat/>
+    <w:rPr>
+      <w:rFonts w:cs="Courier New"/>
+    </w:rPr>
+  </w:style>
+  <w:style w:type="character" w:styleId="ListLabel258">
+    <w:name w:val="ListLabel 258"/>
+    <w:qFormat/>
+    <w:rPr>
+      <w:rFonts w:cs="Wingdings"/>
+    </w:rPr>
+  </w:style>
+  <w:style w:type="character" w:styleId="ListLabel259">
+    <w:name w:val="ListLabel 259"/>
+    <w:qFormat/>
+    <w:rPr>
+      <w:rFonts w:cs="Symbol"/>
+    </w:rPr>
+  </w:style>
+  <w:style w:type="character" w:styleId="ListLabel260">
+    <w:name w:val="ListLabel 260"/>
+    <w:qFormat/>
+    <w:rPr>
+      <w:rFonts w:cs="Courier New"/>
+    </w:rPr>
+  </w:style>
+  <w:style w:type="character" w:styleId="ListLabel261">
+    <w:name w:val="ListLabel 261"/>
+    <w:qFormat/>
+    <w:rPr>
+      <w:rFonts w:cs="Wingdings"/>
+    </w:rPr>
+  </w:style>
+  <w:style w:type="character" w:styleId="ListLabel262">
+    <w:name w:val="ListLabel 262"/>
+    <w:qFormat/>
+    <w:rPr>
+      <w:rFonts w:cs="Symbol"/>
+    </w:rPr>
+  </w:style>
+  <w:style w:type="character" w:styleId="ListLabel263">
+    <w:name w:val="ListLabel 263"/>
+    <w:qFormat/>
+    <w:rPr>
+      <w:rFonts w:cs="Courier New"/>
+    </w:rPr>
+  </w:style>
+  <w:style w:type="character" w:styleId="ListLabel264">
+    <w:name w:val="ListLabel 264"/>
+    <w:qFormat/>
+    <w:rPr>
+      <w:rFonts w:cs="Wingdings"/>
+    </w:rPr>
+  </w:style>
+  <w:style w:type="character" w:styleId="ListLabel265">
+    <w:name w:val="ListLabel 265"/>
+    <w:qFormat/>
+    <w:rPr>
+      <w:rFonts w:cs="Symbol"/>
+    </w:rPr>
+  </w:style>
+  <w:style w:type="character" w:styleId="ListLabel266">
+    <w:name w:val="ListLabel 266"/>
+    <w:qFormat/>
+    <w:rPr>
+      <w:rFonts w:cs="Courier New"/>
+    </w:rPr>
+  </w:style>
+  <w:style w:type="character" w:styleId="ListLabel267">
+    <w:name w:val="ListLabel 267"/>
+    <w:qFormat/>
+    <w:rPr>
+      <w:rFonts w:cs="Wingdings"/>
+    </w:rPr>
+  </w:style>
+  <w:style w:type="character" w:styleId="ListLabel268">
+    <w:name w:val="ListLabel 268"/>
+    <w:qFormat/>
+    <w:rPr>
+      <w:rFonts w:ascii="Arial" w:hAnsi="Arial" w:cs="Symbol"/>
+      <w:sz w:val="24"/>
+    </w:rPr>
+  </w:style>
+  <w:style w:type="character" w:styleId="ListLabel269">
+    <w:name w:val="ListLabel 269"/>
+    <w:qFormat/>
+    <w:rPr>
+      <w:rFonts w:cs="Courier New"/>
+    </w:rPr>
+  </w:style>
+  <w:style w:type="character" w:styleId="ListLabel270">
+    <w:name w:val="ListLabel 270"/>
+    <w:qFormat/>
+    <w:rPr>
+      <w:rFonts w:cs="Wingdings"/>
+    </w:rPr>
+  </w:style>
+  <w:style w:type="character" w:styleId="ListLabel271">
+    <w:name w:val="ListLabel 271"/>
+    <w:qFormat/>
+    <w:rPr>
+      <w:rFonts w:cs="Symbol"/>
+    </w:rPr>
+  </w:style>
+  <w:style w:type="character" w:styleId="ListLabel272">
+    <w:name w:val="ListLabel 272"/>
+    <w:qFormat/>
+    <w:rPr>
+      <w:rFonts w:cs="Courier New"/>
+    </w:rPr>
+  </w:style>
+  <w:style w:type="character" w:styleId="ListLabel273">
+    <w:name w:val="ListLabel 273"/>
+    <w:qFormat/>
+    <w:rPr>
+      <w:rFonts w:cs="Wingdings"/>
+    </w:rPr>
+  </w:style>
+  <w:style w:type="character" w:styleId="ListLabel274">
+    <w:name w:val="ListLabel 274"/>
+    <w:qFormat/>
+    <w:rPr>
+      <w:rFonts w:cs="Symbol"/>
+    </w:rPr>
+  </w:style>
+  <w:style w:type="character" w:styleId="ListLabel275">
+    <w:name w:val="ListLabel 275"/>
+    <w:qFormat/>
+    <w:rPr>
+      <w:rFonts w:cs="Courier New"/>
+    </w:rPr>
+  </w:style>
+  <w:style w:type="character" w:styleId="ListLabel276">
+    <w:name w:val="ListLabel 276"/>
     <w:qFormat/>
     <w:rPr>
       <w:rFonts w:cs="Wingdings"/>

</xml_diff>